<commit_message>
Update Wiki for kong Upgrade
</commit_message>
<xml_diff>
--- a/kong/kong-1.0.docx
+++ b/kong/kong-1.0.docx
@@ -1,12 +1,11 @@
 
 <file path=word/document.xml><?xml version="1.0" encoding="utf-8"?>
-<w:document xmlns:wpc="http://schemas.microsoft.com/office/word/2010/wordprocessingCanvas" xmlns:mo="http://schemas.microsoft.com/office/mac/office/2008/main" xmlns:mc="http://schemas.openxmlformats.org/markup-compatibility/2006" xmlns:mv="urn:schemas-microsoft-com:mac:vml" xmlns:o="urn:schemas-microsoft-com:office:office" xmlns:r="http://schemas.openxmlformats.org/officeDocument/2006/relationships" xmlns:m="http://schemas.openxmlformats.org/officeDocument/2006/math" xmlns:v="urn:schemas-microsoft-com:vml" xmlns:wp14="http://schemas.microsoft.com/office/word/2010/wordprocessingDrawing" xmlns:wp="http://schemas.openxmlformats.org/drawingml/2006/wordprocessingDrawing" xmlns:w10="urn:schemas-microsoft-com:office:word" xmlns:w="http://schemas.openxmlformats.org/wordprocessingml/2006/main" xmlns:w14="http://schemas.microsoft.com/office/word/2010/wordml" xmlns:w15="http://schemas.microsoft.com/office/word/2012/wordml" xmlns:wpg="http://schemas.microsoft.com/office/word/2010/wordprocessingGroup" xmlns:wpi="http://schemas.microsoft.com/office/word/2010/wordprocessingInk" xmlns:wne="http://schemas.microsoft.com/office/word/2006/wordml" xmlns:wps="http://schemas.microsoft.com/office/word/2010/wordprocessingShape" mc:Ignorable="w14 w15 wp14">
+<w:document xmlns:wpc="http://schemas.microsoft.com/office/word/2010/wordprocessingCanvas" xmlns:cx="http://schemas.microsoft.com/office/drawing/2014/chartex" xmlns:cx1="http://schemas.microsoft.com/office/drawing/2015/9/8/chartex" xmlns:cx2="http://schemas.microsoft.com/office/drawing/2015/10/21/chartex" xmlns:cx3="http://schemas.microsoft.com/office/drawing/2016/5/9/chartex" xmlns:cx4="http://schemas.microsoft.com/office/drawing/2016/5/10/chartex" xmlns:cx5="http://schemas.microsoft.com/office/drawing/2016/5/11/chartex" xmlns:cx6="http://schemas.microsoft.com/office/drawing/2016/5/12/chartex" xmlns:cx7="http://schemas.microsoft.com/office/drawing/2016/5/13/chartex" xmlns:cx8="http://schemas.microsoft.com/office/drawing/2016/5/14/chartex" xmlns:mc="http://schemas.openxmlformats.org/markup-compatibility/2006" xmlns:aink="http://schemas.microsoft.com/office/drawing/2016/ink" xmlns:am3d="http://schemas.microsoft.com/office/drawing/2017/model3d" xmlns:o="urn:schemas-microsoft-com:office:office" xmlns:r="http://schemas.openxmlformats.org/officeDocument/2006/relationships" xmlns:m="http://schemas.openxmlformats.org/officeDocument/2006/math" xmlns:v="urn:schemas-microsoft-com:vml" xmlns:wp14="http://schemas.microsoft.com/office/word/2010/wordprocessingDrawing" xmlns:wp="http://schemas.openxmlformats.org/drawingml/2006/wordprocessingDrawing" xmlns:w10="urn:schemas-microsoft-com:office:word" xmlns:w="http://schemas.openxmlformats.org/wordprocessingml/2006/main" xmlns:w14="http://schemas.microsoft.com/office/word/2010/wordml" xmlns:w15="http://schemas.microsoft.com/office/word/2012/wordml" xmlns:w16cid="http://schemas.microsoft.com/office/word/2016/wordml/cid" xmlns:w16se="http://schemas.microsoft.com/office/word/2015/wordml/symex" xmlns:wpg="http://schemas.microsoft.com/office/word/2010/wordprocessingGroup" xmlns:wpi="http://schemas.microsoft.com/office/word/2010/wordprocessingInk" xmlns:wne="http://schemas.microsoft.com/office/word/2006/wordml" xmlns:wps="http://schemas.microsoft.com/office/word/2010/wordprocessingShape" mc:Ignorable="w14 w15 w16se w16cid wp14">
   <w:body>
     <w:p>
       <w:pPr>
         <w:jc w:val="center"/>
         <w:rPr>
-          <w:rFonts w:hint="eastAsia"/>
           <w:b/>
           <w:sz w:val="48"/>
           <w:szCs w:val="48"/>
@@ -46,7 +45,6 @@
         <w:spacing w:line="420" w:lineRule="atLeast"/>
         <w:rPr>
           <w:rStyle w:val="Hyperlink"/>
-          <w:rFonts w:hint="eastAsia"/>
           <w:sz w:val="28"/>
           <w:szCs w:val="28"/>
         </w:rPr>
@@ -72,16 +70,6 @@
           <w:szCs w:val="32"/>
         </w:rPr>
         <w:instrText xml:space="preserve"> HYPERLINK "https://konghq.com/blog/kong-1-0-ga/" </w:instrText>
-      </w:r>
-      <w:r>
-        <w:rPr>
-          <w:rStyle w:val="Strong"/>
-          <w:rFonts w:ascii="Helvetica Neue" w:eastAsia="Times New Roman" w:hAnsi="Helvetica Neue"/>
-          <w:b/>
-          <w:bCs/>
-          <w:sz w:val="32"/>
-          <w:szCs w:val="32"/>
-        </w:rPr>
       </w:r>
       <w:r>
         <w:rPr>
@@ -165,7 +153,7 @@
         <w:spacing w:before="0" w:beforeAutospacing="0" w:line="360" w:lineRule="atLeast"/>
         <w:ind w:firstLine="720"/>
         <w:rPr>
-          <w:rFonts w:ascii="Helvetica Neue" w:hAnsi="Helvetica Neue" w:hint="eastAsia"/>
+          <w:rFonts w:ascii="Helvetica Neue" w:hAnsi="Helvetica Neue"/>
           <w:sz w:val="26"/>
           <w:szCs w:val="26"/>
         </w:rPr>
@@ -221,7 +209,7 @@
       <w:pPr>
         <w:ind w:firstLine="720"/>
         <w:rPr>
-          <w:rFonts w:ascii="Helvetica Neue" w:hAnsi="Helvetica Neue" w:cstheme="minorBidi" w:hint="eastAsia"/>
+          <w:rFonts w:ascii="Helvetica Neue" w:hAnsi="Helvetica Neue" w:cstheme="minorBidi"/>
           <w:sz w:val="26"/>
           <w:szCs w:val="26"/>
           <w:lang w:eastAsia="en-US"/>
@@ -251,6 +239,22 @@
         </w:rPr>
         <w:t>Service-mesh</w:t>
       </w:r>
+      <w:r>
+        <w:rPr>
+          <w:rFonts w:ascii="Helvetica Neue" w:hAnsi="Helvetica Neue" w:hint="eastAsia"/>
+          <w:sz w:val="26"/>
+          <w:szCs w:val="26"/>
+        </w:rPr>
+        <w:t>代理</w:t>
+      </w:r>
+      <w:r>
+        <w:rPr>
+          <w:rFonts w:ascii="Helvetica Neue" w:hAnsi="Helvetica Neue" w:hint="eastAsia"/>
+          <w:sz w:val="26"/>
+          <w:szCs w:val="26"/>
+        </w:rPr>
+        <w:t>来作为</w:t>
+      </w:r>
       <w:proofErr w:type="spellStart"/>
       <w:r>
         <w:rPr>
@@ -258,23 +262,16 @@
           <w:sz w:val="26"/>
           <w:szCs w:val="26"/>
         </w:rPr>
-        <w:t>代理</w:t>
-      </w:r>
-      <w:r>
-        <w:rPr>
-          <w:rFonts w:ascii="Helvetica Neue" w:hAnsi="Helvetica Neue" w:hint="eastAsia"/>
-          <w:sz w:val="26"/>
-          <w:szCs w:val="26"/>
-        </w:rPr>
-        <w:t>来作为</w:t>
-      </w:r>
-      <w:r>
-        <w:rPr>
-          <w:rFonts w:ascii="Helvetica Neue" w:hAnsi="Helvetica Neue" w:hint="eastAsia"/>
-          <w:sz w:val="26"/>
-          <w:szCs w:val="26"/>
-        </w:rPr>
-        <w:t>Api-GW</w:t>
+        <w:t>Api</w:t>
+      </w:r>
+      <w:proofErr w:type="spellEnd"/>
+      <w:r>
+        <w:rPr>
+          <w:rFonts w:ascii="Helvetica Neue" w:hAnsi="Helvetica Neue" w:hint="eastAsia"/>
+          <w:sz w:val="26"/>
+          <w:szCs w:val="26"/>
+        </w:rPr>
+        <w:t>-GW</w:t>
       </w:r>
       <w:r>
         <w:rPr>
@@ -300,58 +297,106 @@
         </w:rPr>
         <w:t>Cloud-native</w:t>
       </w:r>
+      <w:r>
+        <w:rPr>
+          <w:rFonts w:ascii="Helvetica Neue" w:hAnsi="Helvetica Neue" w:hint="eastAsia"/>
+          <w:sz w:val="26"/>
+          <w:szCs w:val="26"/>
+        </w:rPr>
+        <w:t xml:space="preserve"> Tech Stack</w:t>
+      </w:r>
+      <w:r>
+        <w:rPr>
+          <w:rFonts w:ascii="Helvetica Neue" w:hAnsi="Helvetica Neue" w:hint="eastAsia"/>
+          <w:sz w:val="26"/>
+          <w:szCs w:val="26"/>
+        </w:rPr>
+        <w:t>，</w:t>
+      </w:r>
+      <w:r>
+        <w:rPr>
+          <w:rFonts w:ascii="Helvetica Neue" w:hAnsi="Helvetica Neue" w:hint="eastAsia"/>
+          <w:sz w:val="26"/>
+          <w:szCs w:val="26"/>
+        </w:rPr>
+        <w:t>相关插件</w:t>
+      </w:r>
+      <w:proofErr w:type="spellStart"/>
+      <w:r>
+        <w:rPr>
+          <w:rFonts w:ascii="Helvetica Neue" w:hAnsi="Helvetica Neue" w:cstheme="minorBidi"/>
+          <w:sz w:val="26"/>
+          <w:szCs w:val="26"/>
+          <w:lang w:eastAsia="en-US"/>
+        </w:rPr>
+        <w:t>包括</w:t>
+      </w:r>
+      <w:r>
+        <w:rPr>
+          <w:rFonts w:ascii="Helvetica Neue" w:hAnsi="Helvetica Neue" w:cstheme="minorBidi"/>
+          <w:sz w:val="26"/>
+          <w:szCs w:val="26"/>
+          <w:lang w:eastAsia="en-US"/>
+        </w:rPr>
+        <w:t>Prometheus</w:t>
+      </w:r>
+      <w:r>
+        <w:rPr>
+          <w:rFonts w:ascii="Helvetica Neue" w:hAnsi="Helvetica Neue" w:cstheme="minorBidi"/>
+          <w:sz w:val="26"/>
+          <w:szCs w:val="26"/>
+          <w:lang w:eastAsia="en-US"/>
+        </w:rPr>
+        <w:t>、</w:t>
+      </w:r>
+      <w:r>
+        <w:rPr>
+          <w:rFonts w:ascii="Helvetica Neue" w:hAnsi="Helvetica Neue" w:cstheme="minorBidi"/>
+          <w:sz w:val="26"/>
+          <w:szCs w:val="26"/>
+          <w:lang w:eastAsia="en-US"/>
+        </w:rPr>
+        <w:t>Zipkin</w:t>
+      </w:r>
+      <w:r>
+        <w:rPr>
+          <w:rFonts w:ascii="Helvetica Neue" w:hAnsi="Helvetica Neue" w:cstheme="minorBidi"/>
+          <w:sz w:val="26"/>
+          <w:szCs w:val="26"/>
+          <w:lang w:eastAsia="en-US"/>
+        </w:rPr>
+        <w:t>、健康状态检查、金丝雀测试以及蓝绿测试等等</w:t>
+      </w:r>
       <w:proofErr w:type="spellEnd"/>
       <w:r>
         <w:rPr>
-          <w:rFonts w:ascii="Helvetica Neue" w:hAnsi="Helvetica Neue" w:hint="eastAsia"/>
-          <w:sz w:val="26"/>
-          <w:szCs w:val="26"/>
-        </w:rPr>
-        <w:t xml:space="preserve"> Tech </w:t>
-      </w:r>
-      <w:proofErr w:type="spellStart"/>
-      <w:r>
-        <w:rPr>
-          <w:rFonts w:ascii="Helvetica Neue" w:hAnsi="Helvetica Neue" w:hint="eastAsia"/>
-          <w:sz w:val="26"/>
-          <w:szCs w:val="26"/>
-        </w:rPr>
-        <w:t>Stack</w:t>
-      </w:r>
-      <w:r>
-        <w:rPr>
-          <w:rFonts w:ascii="Helvetica Neue" w:hAnsi="Helvetica Neue" w:hint="eastAsia"/>
-          <w:sz w:val="26"/>
-          <w:szCs w:val="26"/>
-        </w:rPr>
-        <w:t>，</w:t>
-      </w:r>
-      <w:r>
-        <w:rPr>
-          <w:rFonts w:ascii="Helvetica Neue" w:hAnsi="Helvetica Neue" w:hint="eastAsia"/>
-          <w:sz w:val="26"/>
-          <w:szCs w:val="26"/>
-        </w:rPr>
-        <w:t>相关插件</w:t>
-      </w:r>
-      <w:r>
-        <w:rPr>
           <w:rFonts w:ascii="Helvetica Neue" w:hAnsi="Helvetica Neue" w:cstheme="minorBidi"/>
           <w:sz w:val="26"/>
           <w:szCs w:val="26"/>
           <w:lang w:eastAsia="en-US"/>
         </w:rPr>
-        <w:t>包括</w:t>
-      </w:r>
-      <w:r>
+        <w:t>。</w:t>
+      </w:r>
+    </w:p>
+    <w:p>
+      <w:pPr>
         <w:rPr>
           <w:rFonts w:ascii="Helvetica Neue" w:hAnsi="Helvetica Neue" w:cstheme="minorBidi"/>
           <w:sz w:val="26"/>
           <w:szCs w:val="26"/>
+        </w:rPr>
+      </w:pPr>
+    </w:p>
+    <w:p>
+      <w:pPr>
+        <w:rPr>
+          <w:rStyle w:val="Hyperlink"/>
+          <w:rFonts w:ascii="Helvetica Neue" w:hAnsi="Helvetica Neue" w:cstheme="minorBidi"/>
+          <w:sz w:val="26"/>
+          <w:szCs w:val="26"/>
           <w:lang w:eastAsia="en-US"/>
         </w:rPr>
-        <w:t>Prometheus</w:t>
-      </w:r>
+      </w:pPr>
       <w:r>
         <w:rPr>
           <w:rFonts w:ascii="Helvetica Neue" w:hAnsi="Helvetica Neue" w:cstheme="minorBidi"/>
@@ -359,7 +404,7 @@
           <w:szCs w:val="26"/>
           <w:lang w:eastAsia="en-US"/>
         </w:rPr>
-        <w:t>、</w:t>
+        <w:fldChar w:fldCharType="begin"/>
       </w:r>
       <w:r>
         <w:rPr>
@@ -368,72 +413,7 @@
           <w:szCs w:val="26"/>
           <w:lang w:eastAsia="en-US"/>
         </w:rPr>
-        <w:t>Zipkin</w:t>
-      </w:r>
-      <w:r>
-        <w:rPr>
-          <w:rFonts w:ascii="Helvetica Neue" w:hAnsi="Helvetica Neue" w:cstheme="minorBidi"/>
-          <w:sz w:val="26"/>
-          <w:szCs w:val="26"/>
-          <w:lang w:eastAsia="en-US"/>
-        </w:rPr>
-        <w:t>、健康状态检查、金丝雀测试以及蓝绿测试等等</w:t>
-      </w:r>
-      <w:proofErr w:type="spellEnd"/>
-      <w:r>
-        <w:rPr>
-          <w:rFonts w:ascii="Helvetica Neue" w:hAnsi="Helvetica Neue" w:cstheme="minorBidi"/>
-          <w:sz w:val="26"/>
-          <w:szCs w:val="26"/>
-          <w:lang w:eastAsia="en-US"/>
-        </w:rPr>
-        <w:t>。</w:t>
-      </w:r>
-    </w:p>
-    <w:p>
-      <w:pPr>
-        <w:rPr>
-          <w:rFonts w:ascii="Helvetica Neue" w:hAnsi="Helvetica Neue" w:cstheme="minorBidi" w:hint="eastAsia"/>
-          <w:sz w:val="26"/>
-          <w:szCs w:val="26"/>
-        </w:rPr>
-      </w:pPr>
-    </w:p>
-    <w:p>
-      <w:pPr>
-        <w:rPr>
-          <w:rStyle w:val="Hyperlink"/>
-          <w:rFonts w:ascii="Helvetica Neue" w:hAnsi="Helvetica Neue" w:cstheme="minorBidi" w:hint="eastAsia"/>
-          <w:sz w:val="26"/>
-          <w:szCs w:val="26"/>
-          <w:lang w:eastAsia="en-US"/>
-        </w:rPr>
-      </w:pPr>
-      <w:r>
-        <w:rPr>
-          <w:rFonts w:ascii="Helvetica Neue" w:hAnsi="Helvetica Neue" w:cstheme="minorBidi"/>
-          <w:sz w:val="26"/>
-          <w:szCs w:val="26"/>
-          <w:lang w:eastAsia="en-US"/>
-        </w:rPr>
-        <w:fldChar w:fldCharType="begin"/>
-      </w:r>
-      <w:r>
-        <w:rPr>
-          <w:rFonts w:ascii="Helvetica Neue" w:hAnsi="Helvetica Neue" w:cstheme="minorBidi"/>
-          <w:sz w:val="26"/>
-          <w:szCs w:val="26"/>
-          <w:lang w:eastAsia="en-US"/>
-        </w:rPr>
         <w:instrText xml:space="preserve"> HYPERLINK "http://philcalcado.com/2017/08/03/pattern_service_mesh.html" </w:instrText>
-      </w:r>
-      <w:r>
-        <w:rPr>
-          <w:rFonts w:ascii="Helvetica Neue" w:hAnsi="Helvetica Neue" w:cstheme="minorBidi"/>
-          <w:sz w:val="26"/>
-          <w:szCs w:val="26"/>
-          <w:lang w:eastAsia="en-US"/>
-        </w:rPr>
       </w:r>
       <w:r>
         <w:rPr>
@@ -519,7 +499,19 @@
           <w:bCs/>
           <w:color w:val="2E2E2E"/>
         </w:rPr>
-      </w:r>
+        <w:fldChar w:fldCharType="separate"/>
+      </w:r>
+      <w:proofErr w:type="spellStart"/>
+      <w:r>
+        <w:rPr>
+          <w:rStyle w:val="Hyperlink"/>
+          <w:rFonts w:ascii="Verdana" w:eastAsia="Times New Roman" w:hAnsi="Verdana"/>
+          <w:b/>
+          <w:bCs/>
+        </w:rPr>
+        <w:t>Istio</w:t>
+      </w:r>
+      <w:proofErr w:type="spellEnd"/>
       <w:r>
         <w:rPr>
           <w:rFonts w:ascii="Verdana" w:eastAsia="Times New Roman" w:hAnsi="Verdana"/>
@@ -527,26 +519,6 @@
           <w:bCs/>
           <w:color w:val="2E2E2E"/>
         </w:rPr>
-        <w:fldChar w:fldCharType="separate"/>
-      </w:r>
-      <w:proofErr w:type="spellStart"/>
-      <w:r>
-        <w:rPr>
-          <w:rStyle w:val="Hyperlink"/>
-          <w:rFonts w:ascii="Verdana" w:eastAsia="Times New Roman" w:hAnsi="Verdana"/>
-          <w:b/>
-          <w:bCs/>
-        </w:rPr>
-        <w:t>Istio</w:t>
-      </w:r>
-      <w:proofErr w:type="spellEnd"/>
-      <w:r>
-        <w:rPr>
-          <w:rFonts w:ascii="Verdana" w:eastAsia="Times New Roman" w:hAnsi="Verdana"/>
-          <w:b/>
-          <w:bCs/>
-          <w:color w:val="2E2E2E"/>
-        </w:rPr>
         <w:fldChar w:fldCharType="end"/>
       </w:r>
     </w:p>
@@ -554,7 +526,7 @@
       <w:pPr>
         <w:ind w:firstLine="720"/>
         <w:rPr>
-          <w:rFonts w:ascii="Helvetica Neue" w:hAnsi="Helvetica Neue" w:cstheme="minorBidi" w:hint="eastAsia"/>
+          <w:rFonts w:ascii="Helvetica Neue" w:hAnsi="Helvetica Neue" w:cstheme="minorBidi"/>
           <w:sz w:val="26"/>
           <w:szCs w:val="26"/>
           <w:lang w:eastAsia="en-US"/>
@@ -629,7 +601,7 @@
         <w:spacing w:before="0" w:beforeAutospacing="0" w:line="360" w:lineRule="atLeast"/>
         <w:ind w:firstLine="720"/>
         <w:rPr>
-          <w:rFonts w:ascii="Helvetica Neue" w:hAnsi="Helvetica Neue" w:hint="eastAsia"/>
+          <w:rFonts w:ascii="Helvetica Neue" w:hAnsi="Helvetica Neue"/>
           <w:sz w:val="26"/>
           <w:szCs w:val="26"/>
         </w:rPr>
@@ -692,7 +664,7 @@
         <w:spacing w:before="0" w:beforeAutospacing="0" w:line="360" w:lineRule="atLeast"/>
         <w:ind w:firstLine="720"/>
         <w:rPr>
-          <w:rFonts w:ascii="Helvetica Neue" w:hAnsi="Helvetica Neue" w:hint="eastAsia"/>
+          <w:rFonts w:ascii="Helvetica Neue" w:hAnsi="Helvetica Neue"/>
           <w:sz w:val="26"/>
           <w:szCs w:val="26"/>
         </w:rPr>
@@ -709,7 +681,7 @@
     <w:p>
       <w:pPr>
         <w:rPr>
-          <w:rFonts w:ascii="Helvetica Neue" w:hAnsi="Helvetica Neue" w:hint="eastAsia"/>
+          <w:rFonts w:ascii="Helvetica Neue" w:hAnsi="Helvetica Neue"/>
           <w:sz w:val="26"/>
           <w:szCs w:val="26"/>
         </w:rPr>
@@ -956,7 +928,7 @@
         <w:shd w:val="clear" w:color="auto" w:fill="FFFFFF"/>
         <w:spacing w:before="0" w:beforeAutospacing="0" w:line="360" w:lineRule="atLeast"/>
         <w:rPr>
-          <w:rFonts w:ascii="Helvetica Neue" w:hAnsi="Helvetica Neue" w:hint="eastAsia"/>
+          <w:rFonts w:ascii="Helvetica Neue" w:hAnsi="Helvetica Neue"/>
           <w:sz w:val="26"/>
           <w:szCs w:val="26"/>
         </w:rPr>
@@ -1020,7 +992,7 @@
         <w:spacing w:before="0" w:beforeAutospacing="0" w:line="360" w:lineRule="atLeast"/>
         <w:ind w:firstLine="720"/>
         <w:rPr>
-          <w:rFonts w:ascii="Helvetica Neue" w:hAnsi="Helvetica Neue" w:hint="eastAsia"/>
+          <w:rFonts w:ascii="Helvetica Neue" w:hAnsi="Helvetica Neue"/>
           <w:sz w:val="26"/>
           <w:szCs w:val="26"/>
         </w:rPr>
@@ -1092,7 +1064,7 @@
       <w:pPr>
         <w:ind w:firstLine="720"/>
         <w:rPr>
-          <w:rFonts w:ascii="Helvetica Neue" w:hAnsi="Helvetica Neue" w:hint="eastAsia"/>
+          <w:rFonts w:ascii="Helvetica Neue" w:hAnsi="Helvetica Neue"/>
           <w:sz w:val="26"/>
           <w:szCs w:val="26"/>
         </w:rPr>
@@ -1102,7 +1074,7 @@
       <w:pPr>
         <w:ind w:firstLine="720"/>
         <w:rPr>
-          <w:rFonts w:ascii="Helvetica Neue" w:hAnsi="Helvetica Neue" w:hint="eastAsia"/>
+          <w:rFonts w:ascii="Helvetica Neue" w:hAnsi="Helvetica Neue"/>
           <w:sz w:val="26"/>
           <w:szCs w:val="26"/>
         </w:rPr>
@@ -1367,7 +1339,7 @@
         <w:spacing w:before="0" w:beforeAutospacing="0" w:line="360" w:lineRule="atLeast"/>
         <w:ind w:firstLine="720"/>
         <w:rPr>
-          <w:rFonts w:ascii="Helvetica Neue" w:hAnsi="Helvetica Neue" w:hint="eastAsia"/>
+          <w:rFonts w:ascii="Helvetica Neue" w:hAnsi="Helvetica Neue"/>
           <w:sz w:val="26"/>
           <w:szCs w:val="26"/>
         </w:rPr>
@@ -1405,7 +1377,7 @@
         <w:spacing w:before="0" w:beforeAutospacing="0" w:line="360" w:lineRule="atLeast"/>
         <w:ind w:firstLine="720"/>
         <w:rPr>
-          <w:rFonts w:ascii="Helvetica Neue" w:hAnsi="Helvetica Neue" w:hint="eastAsia"/>
+          <w:rFonts w:ascii="Helvetica Neue" w:hAnsi="Helvetica Neue"/>
           <w:sz w:val="26"/>
           <w:szCs w:val="26"/>
         </w:rPr>
@@ -1425,7 +1397,7 @@
         <w:shd w:val="clear" w:color="auto" w:fill="FFFFFF"/>
         <w:spacing w:before="0" w:beforeAutospacing="0" w:line="360" w:lineRule="atLeast"/>
         <w:rPr>
-          <w:rFonts w:ascii="Helvetica Neue" w:hAnsi="Helvetica Neue" w:hint="eastAsia"/>
+          <w:rFonts w:ascii="Helvetica Neue" w:hAnsi="Helvetica Neue"/>
           <w:sz w:val="26"/>
           <w:szCs w:val="26"/>
         </w:rPr>
@@ -1582,7 +1554,7 @@
         <w:spacing w:line="420" w:lineRule="atLeast"/>
         <w:rPr>
           <w:rStyle w:val="Strong"/>
-          <w:rFonts w:ascii="Helvetica Neue" w:eastAsia="Times New Roman" w:hAnsi="Helvetica Neue" w:hint="eastAsia"/>
+          <w:rFonts w:ascii="Helvetica Neue" w:eastAsia="Times New Roman" w:hAnsi="Helvetica Neue"/>
           <w:b/>
           <w:bCs/>
           <w:sz w:val="32"/>
@@ -1597,7 +1569,7 @@
         <w:spacing w:line="420" w:lineRule="atLeast"/>
         <w:rPr>
           <w:rStyle w:val="Strong"/>
-          <w:rFonts w:ascii="Helvetica Neue" w:eastAsia="Times New Roman" w:hAnsi="Helvetica Neue" w:hint="eastAsia"/>
+          <w:rFonts w:ascii="Helvetica Neue" w:eastAsia="Times New Roman" w:hAnsi="Helvetica Neue"/>
           <w:b/>
           <w:bCs/>
           <w:sz w:val="32"/>
@@ -1661,36 +1633,18 @@
         <w:spacing w:before="0" w:beforeAutospacing="0" w:line="360" w:lineRule="atLeast"/>
         <w:ind w:firstLine="720"/>
         <w:rPr>
-          <w:rFonts w:ascii="Helvetica Neue" w:hAnsi="Helvetica Neue" w:hint="eastAsia"/>
-          <w:sz w:val="26"/>
-          <w:szCs w:val="26"/>
-        </w:rPr>
-      </w:pPr>
-      <w:r>
-        <w:rPr>
-          <w:rFonts w:ascii="Helvetica Neue" w:hAnsi="Helvetica Neue"/>
-          <w:sz w:val="26"/>
-          <w:szCs w:val="26"/>
-        </w:rPr>
-        <w:t xml:space="preserve">The PDK is a set of </w:t>
-      </w:r>
-      <w:proofErr w:type="spellStart"/>
-      <w:r>
-        <w:rPr>
-          <w:rFonts w:ascii="Helvetica Neue" w:hAnsi="Helvetica Neue"/>
-          <w:sz w:val="26"/>
-          <w:szCs w:val="26"/>
-        </w:rPr>
-        <w:t>Lua</w:t>
-      </w:r>
-      <w:proofErr w:type="spellEnd"/>
-      <w:r>
-        <w:rPr>
-          <w:rFonts w:ascii="Helvetica Neue" w:hAnsi="Helvetica Neue"/>
-          <w:sz w:val="26"/>
-          <w:szCs w:val="26"/>
-        </w:rPr>
-        <w:t xml:space="preserve"> functions and variables that can be used by custom-plugins to implement their own logic on Kong. Though it was released in 0.14.0, changes in 1.0 fulfill the promise that plugins built with the PDK will be compatible with Kong versions 1.0 and higher.</w:t>
+          <w:rFonts w:ascii="Helvetica Neue" w:hAnsi="Helvetica Neue"/>
+          <w:sz w:val="26"/>
+          <w:szCs w:val="26"/>
+        </w:rPr>
+      </w:pPr>
+      <w:r>
+        <w:rPr>
+          <w:rFonts w:ascii="Helvetica Neue" w:hAnsi="Helvetica Neue"/>
+          <w:sz w:val="26"/>
+          <w:szCs w:val="26"/>
+        </w:rPr>
+        <w:t>The PDK is a set of Lua functions and variables that can be used by custom-plugins to implement their own logic on Kong. Though it was released in 0.14.0, changes in 1.0 fulfill the promise that plugins built with the PDK will be compatible with Kong versions 1.0 and higher.</w:t>
       </w:r>
     </w:p>
     <w:p>
@@ -1700,7 +1654,7 @@
         <w:spacing w:before="0" w:beforeAutospacing="0" w:line="360" w:lineRule="atLeast"/>
         <w:ind w:firstLine="720"/>
         <w:rPr>
-          <w:rFonts w:ascii="Helvetica Neue" w:hAnsi="Helvetica Neue" w:hint="eastAsia"/>
+          <w:rFonts w:ascii="Helvetica Neue" w:hAnsi="Helvetica Neue"/>
           <w:sz w:val="26"/>
           <w:szCs w:val="26"/>
         </w:rPr>
@@ -1755,7 +1709,7 @@
         <w:spacing w:before="0" w:beforeAutospacing="0" w:line="360" w:lineRule="atLeast"/>
         <w:ind w:firstLine="720"/>
         <w:rPr>
-          <w:rFonts w:ascii="Helvetica Neue" w:hAnsi="Helvetica Neue" w:hint="eastAsia"/>
+          <w:rFonts w:ascii="Helvetica Neue" w:hAnsi="Helvetica Neue"/>
           <w:sz w:val="26"/>
           <w:szCs w:val="26"/>
         </w:rPr>
@@ -1854,26 +1808,18 @@
         <w:spacing w:before="0" w:beforeAutospacing="0" w:line="360" w:lineRule="atLeast"/>
         <w:ind w:firstLine="720"/>
         <w:rPr>
-          <w:rFonts w:ascii="Helvetica Neue" w:hAnsi="Helvetica Neue" w:hint="eastAsia"/>
-          <w:sz w:val="26"/>
-          <w:szCs w:val="26"/>
-        </w:rPr>
-      </w:pPr>
-      <w:r>
-        <w:rPr>
-          <w:rFonts w:ascii="Helvetica Neue" w:hAnsi="Helvetica Neue" w:hint="eastAsia"/>
-          <w:sz w:val="26"/>
-          <w:szCs w:val="26"/>
-        </w:rPr>
-        <w:t>吹个牛逼</w:t>
-      </w:r>
-      <w:r>
-        <w:rPr>
-          <w:rFonts w:ascii="Helvetica Neue" w:hAnsi="Helvetica Neue" w:hint="eastAsia"/>
-          <w:sz w:val="26"/>
-          <w:szCs w:val="26"/>
-        </w:rPr>
-        <w:t>。</w:t>
+          <w:rFonts w:ascii="Helvetica Neue" w:hAnsi="Helvetica Neue"/>
+          <w:sz w:val="26"/>
+          <w:szCs w:val="26"/>
+        </w:rPr>
+      </w:pPr>
+      <w:r>
+        <w:rPr>
+          <w:rFonts w:ascii="Helvetica Neue" w:hAnsi="Helvetica Neue" w:hint="eastAsia"/>
+          <w:sz w:val="26"/>
+          <w:szCs w:val="26"/>
+        </w:rPr>
+        <w:t>吹个牛逼。</w:t>
       </w:r>
     </w:p>
     <w:p>
@@ -1882,7 +1828,6 @@
         <w:shd w:val="clear" w:color="auto" w:fill="FFFFFF"/>
         <w:spacing w:before="0" w:beforeAutospacing="0" w:line="360" w:lineRule="atLeast"/>
         <w:rPr>
-          <w:rFonts w:hint="eastAsia"/>
           <w:b/>
           <w:sz w:val="48"/>
           <w:szCs w:val="48"/>
@@ -1895,7 +1840,6 @@
         <w:shd w:val="clear" w:color="auto" w:fill="FFFFFF"/>
         <w:spacing w:before="0" w:beforeAutospacing="0" w:line="360" w:lineRule="atLeast"/>
         <w:rPr>
-          <w:rFonts w:hint="eastAsia"/>
           <w:b/>
           <w:sz w:val="48"/>
           <w:szCs w:val="48"/>
@@ -1908,7 +1852,6 @@
         <w:shd w:val="clear" w:color="auto" w:fill="FFFFFF"/>
         <w:spacing w:before="0" w:beforeAutospacing="0" w:line="360" w:lineRule="atLeast"/>
         <w:rPr>
-          <w:rFonts w:hint="eastAsia"/>
           <w:b/>
           <w:sz w:val="48"/>
           <w:szCs w:val="48"/>
@@ -1921,7 +1864,6 @@
         <w:shd w:val="clear" w:color="auto" w:fill="FFFFFF"/>
         <w:spacing w:before="0" w:beforeAutospacing="0" w:line="360" w:lineRule="atLeast"/>
         <w:rPr>
-          <w:rFonts w:hint="eastAsia"/>
           <w:b/>
           <w:sz w:val="48"/>
           <w:szCs w:val="48"/>
@@ -1934,7 +1876,6 @@
         <w:shd w:val="clear" w:color="auto" w:fill="FFFFFF"/>
         <w:spacing w:before="0" w:beforeAutospacing="0" w:line="360" w:lineRule="atLeast"/>
         <w:rPr>
-          <w:rFonts w:hint="eastAsia"/>
           <w:b/>
           <w:sz w:val="48"/>
           <w:szCs w:val="48"/>
@@ -1947,7 +1888,6 @@
         <w:shd w:val="clear" w:color="auto" w:fill="FFFFFF"/>
         <w:spacing w:before="0" w:beforeAutospacing="0" w:line="360" w:lineRule="atLeast"/>
         <w:rPr>
-          <w:rFonts w:hint="eastAsia"/>
           <w:b/>
           <w:sz w:val="48"/>
           <w:szCs w:val="48"/>
@@ -1960,7 +1900,6 @@
         <w:shd w:val="clear" w:color="auto" w:fill="FFFFFF"/>
         <w:spacing w:before="0" w:beforeAutospacing="0" w:line="360" w:lineRule="atLeast"/>
         <w:rPr>
-          <w:rFonts w:hint="eastAsia"/>
           <w:b/>
           <w:sz w:val="48"/>
           <w:szCs w:val="48"/>
@@ -1973,7 +1912,6 @@
         <w:shd w:val="clear" w:color="auto" w:fill="FFFFFF"/>
         <w:spacing w:before="0" w:beforeAutospacing="0" w:line="360" w:lineRule="atLeast"/>
         <w:rPr>
-          <w:rFonts w:hint="eastAsia"/>
           <w:b/>
           <w:sz w:val="96"/>
           <w:szCs w:val="96"/>
@@ -1986,6 +1924,7 @@
           <w:sz w:val="96"/>
           <w:szCs w:val="96"/>
         </w:rPr>
+        <w:lastRenderedPageBreak/>
         <w:t>Vision</w:t>
       </w:r>
     </w:p>
@@ -1996,7 +1935,6 @@
         <w:spacing w:before="0" w:beforeAutospacing="0" w:line="360" w:lineRule="atLeast"/>
         <w:ind w:firstLine="720"/>
         <w:rPr>
-          <w:rFonts w:hint="eastAsia"/>
           <w:b/>
           <w:sz w:val="48"/>
           <w:szCs w:val="48"/>
@@ -2068,16 +2006,6 @@
     </w:p>
     <w:p>
       <w:pPr>
-        <w:rPr>
-          <w:rFonts w:ascii="Helvetica Neue" w:eastAsia="Times New Roman" w:hAnsi="Helvetica Neue" w:hint="eastAsia"/>
-          <w:i/>
-          <w:iCs/>
-          <w:sz w:val="26"/>
-          <w:szCs w:val="26"/>
-          <w:shd w:val="clear" w:color="auto" w:fill="FFFFFF"/>
-        </w:rPr>
-      </w:pPr>
-      <w:r>
         <w:rPr>
           <w:rFonts w:ascii="Helvetica Neue" w:eastAsia="Times New Roman" w:hAnsi="Helvetica Neue"/>
           <w:i/>
@@ -2086,9 +2014,7 @@
           <w:szCs w:val="26"/>
           <w:shd w:val="clear" w:color="auto" w:fill="FFFFFF"/>
         </w:rPr>
-        <w:t xml:space="preserve">“Kong was built with the vision of a hybrid world in mind, and Kong 1.0 represents a critical step towards that vision. Together with our Community, we’ve made key changes to the architecture of the platform, including the ability to support service mesh, that will give our users the ability to handle any deployment across vendors, environments, and ecosystems. Moving forward, be assured that we’re deepening our commitment to support even more emerging ecosystems”, – Kong CTO, Marco </w:t>
-      </w:r>
-      <w:proofErr w:type="spellStart"/>
+      </w:pPr>
       <w:r>
         <w:rPr>
           <w:rFonts w:ascii="Helvetica Neue" w:eastAsia="Times New Roman" w:hAnsi="Helvetica Neue"/>
@@ -2098,19 +2024,7 @@
           <w:szCs w:val="26"/>
           <w:shd w:val="clear" w:color="auto" w:fill="FFFFFF"/>
         </w:rPr>
-        <w:t>Palladino</w:t>
-      </w:r>
-      <w:proofErr w:type="spellEnd"/>
-      <w:r>
-        <w:rPr>
-          <w:rFonts w:ascii="Helvetica Neue" w:eastAsia="Times New Roman" w:hAnsi="Helvetica Neue"/>
-          <w:i/>
-          <w:iCs/>
-          <w:sz w:val="26"/>
-          <w:szCs w:val="26"/>
-          <w:shd w:val="clear" w:color="auto" w:fill="FFFFFF"/>
-        </w:rPr>
-        <w:t>.</w:t>
+        <w:t>“Kong was built with the vision of a hybrid world in mind, and Kong 1.0 represents a critical step towards that vision. Together with our Community, we’ve made key changes to the architecture of the platform, including the ability to support service mesh, that will give our users the ability to handle any deployment across vendors, environments, and ecosystems. Moving forward, be assured that we’re deepening our commitment to support even more emerging ecosystems”, – Kong CTO, Marco Palladino.</w:t>
       </w:r>
     </w:p>
     <w:p>
@@ -2178,7 +2092,7 @@
     <w:p>
       <w:pPr>
         <w:rPr>
-          <w:rFonts w:eastAsia="Times New Roman" w:hint="eastAsia"/>
+          <w:rFonts w:eastAsia="Times New Roman"/>
         </w:rPr>
       </w:pPr>
     </w:p>
@@ -2186,7 +2100,7 @@
       <w:pPr>
         <w:ind w:firstLine="720"/>
         <w:rPr>
-          <w:rFonts w:ascii="Helvetica Neue" w:hAnsi="Helvetica Neue" w:hint="eastAsia"/>
+          <w:rFonts w:ascii="Helvetica Neue" w:hAnsi="Helvetica Neue"/>
           <w:sz w:val="26"/>
           <w:szCs w:val="26"/>
         </w:rPr>
@@ -2301,7 +2215,7 @@
     <w:p>
       <w:pPr>
         <w:rPr>
-          <w:rFonts w:ascii="Helvetica Neue" w:hAnsi="Helvetica Neue" w:hint="eastAsia"/>
+          <w:rFonts w:ascii="Helvetica Neue" w:hAnsi="Helvetica Neue"/>
           <w:sz w:val="26"/>
           <w:szCs w:val="26"/>
         </w:rPr>
@@ -2424,99 +2338,99 @@
     <w:p>
       <w:pPr>
         <w:rPr>
+          <w:rFonts w:ascii="Helvetica Neue" w:hAnsi="Helvetica Neue" w:cstheme="minorBidi"/>
+          <w:sz w:val="26"/>
+          <w:szCs w:val="26"/>
+        </w:rPr>
+      </w:pPr>
+      <w:r>
+        <w:rPr>
+          <w:rFonts w:ascii="Helvetica Neue" w:hAnsi="Helvetica Neue" w:hint="eastAsia"/>
+          <w:sz w:val="26"/>
+          <w:szCs w:val="26"/>
+        </w:rPr>
+        <w:tab/>
+      </w:r>
+      <w:r>
+        <w:rPr>
+          <w:rFonts w:ascii="Helvetica Neue" w:hAnsi="Helvetica Neue" w:hint="eastAsia"/>
+          <w:sz w:val="26"/>
+          <w:szCs w:val="26"/>
+        </w:rPr>
+        <w:t>3</w:t>
+      </w:r>
+      <w:r>
+        <w:rPr>
+          <w:rFonts w:ascii="Helvetica Neue" w:hAnsi="Helvetica Neue" w:hint="eastAsia"/>
+          <w:sz w:val="26"/>
+          <w:szCs w:val="26"/>
+        </w:rPr>
+        <w:t>，</w:t>
+      </w:r>
+      <w:r>
+        <w:rPr>
+          <w:rFonts w:ascii="Helvetica Neue" w:hAnsi="Helvetica Neue" w:hint="eastAsia"/>
+          <w:sz w:val="26"/>
+          <w:szCs w:val="26"/>
+        </w:rPr>
+        <w:t>基于</w:t>
+      </w:r>
+      <w:r>
+        <w:rPr>
+          <w:rFonts w:ascii="Helvetica Neue" w:hAnsi="Helvetica Neue" w:hint="eastAsia"/>
+          <w:sz w:val="26"/>
+          <w:szCs w:val="26"/>
+        </w:rPr>
+        <w:t xml:space="preserve">Nginx </w:t>
+      </w:r>
+      <w:r>
+        <w:rPr>
+          <w:rFonts w:ascii="Helvetica Neue" w:hAnsi="Helvetica Neue" w:hint="eastAsia"/>
+          <w:sz w:val="26"/>
+          <w:szCs w:val="26"/>
+        </w:rPr>
+        <w:t>，</w:t>
+      </w:r>
+      <w:proofErr w:type="spellStart"/>
+      <w:r>
+        <w:rPr>
+          <w:rFonts w:ascii="Helvetica Neue" w:hAnsi="Helvetica Neue" w:hint="eastAsia"/>
+          <w:sz w:val="26"/>
+          <w:szCs w:val="26"/>
+        </w:rPr>
+        <w:t>Openresty</w:t>
+      </w:r>
+      <w:proofErr w:type="spellEnd"/>
+      <w:r>
+        <w:rPr>
+          <w:rFonts w:ascii="Helvetica Neue" w:hAnsi="Helvetica Neue" w:hint="eastAsia"/>
+          <w:sz w:val="26"/>
+          <w:szCs w:val="26"/>
+        </w:rPr>
+        <w:t>的性能优化，以及</w:t>
+      </w:r>
+      <w:r>
+        <w:rPr>
+          <w:rFonts w:ascii="Helvetica Neue" w:hAnsi="Helvetica Neue" w:hint="eastAsia"/>
+          <w:sz w:val="26"/>
+          <w:szCs w:val="26"/>
+        </w:rPr>
+        <w:t>Kong</w:t>
+      </w:r>
+      <w:r>
+        <w:rPr>
+          <w:rFonts w:ascii="Helvetica Neue" w:hAnsi="Helvetica Neue" w:hint="eastAsia"/>
+          <w:sz w:val="26"/>
+          <w:szCs w:val="26"/>
+        </w:rPr>
+        <w:t>代码的不断演进，实现服务间更低延迟</w:t>
+      </w:r>
+      <w:r>
+        <w:rPr>
           <w:rFonts w:ascii="Helvetica Neue" w:hAnsi="Helvetica Neue" w:cstheme="minorBidi" w:hint="eastAsia"/>
           <w:sz w:val="26"/>
           <w:szCs w:val="26"/>
         </w:rPr>
-      </w:pPr>
-      <w:r>
-        <w:rPr>
-          <w:rFonts w:ascii="Helvetica Neue" w:hAnsi="Helvetica Neue" w:hint="eastAsia"/>
-          <w:sz w:val="26"/>
-          <w:szCs w:val="26"/>
-        </w:rPr>
-        <w:tab/>
-      </w:r>
-      <w:r>
-        <w:rPr>
-          <w:rFonts w:ascii="Helvetica Neue" w:hAnsi="Helvetica Neue" w:hint="eastAsia"/>
-          <w:sz w:val="26"/>
-          <w:szCs w:val="26"/>
-        </w:rPr>
-        <w:t>3</w:t>
-      </w:r>
-      <w:r>
-        <w:rPr>
-          <w:rFonts w:ascii="Helvetica Neue" w:hAnsi="Helvetica Neue" w:hint="eastAsia"/>
-          <w:sz w:val="26"/>
-          <w:szCs w:val="26"/>
-        </w:rPr>
-        <w:t>，</w:t>
-      </w:r>
-      <w:r>
-        <w:rPr>
-          <w:rFonts w:ascii="Helvetica Neue" w:hAnsi="Helvetica Neue" w:hint="eastAsia"/>
-          <w:sz w:val="26"/>
-          <w:szCs w:val="26"/>
-        </w:rPr>
-        <w:t>基于</w:t>
-      </w:r>
-      <w:r>
-        <w:rPr>
-          <w:rFonts w:ascii="Helvetica Neue" w:hAnsi="Helvetica Neue" w:hint="eastAsia"/>
-          <w:sz w:val="26"/>
-          <w:szCs w:val="26"/>
-        </w:rPr>
-        <w:t xml:space="preserve">Nginx </w:t>
-      </w:r>
-      <w:r>
-        <w:rPr>
-          <w:rFonts w:ascii="Helvetica Neue" w:hAnsi="Helvetica Neue" w:hint="eastAsia"/>
-          <w:sz w:val="26"/>
-          <w:szCs w:val="26"/>
-        </w:rPr>
-        <w:t>，</w:t>
-      </w:r>
-      <w:proofErr w:type="spellStart"/>
-      <w:r>
-        <w:rPr>
-          <w:rFonts w:ascii="Helvetica Neue" w:hAnsi="Helvetica Neue" w:hint="eastAsia"/>
-          <w:sz w:val="26"/>
-          <w:szCs w:val="26"/>
-        </w:rPr>
-        <w:t>Openresty</w:t>
-      </w:r>
-      <w:proofErr w:type="spellEnd"/>
-      <w:r>
-        <w:rPr>
-          <w:rFonts w:ascii="Helvetica Neue" w:hAnsi="Helvetica Neue" w:hint="eastAsia"/>
-          <w:sz w:val="26"/>
-          <w:szCs w:val="26"/>
-        </w:rPr>
-        <w:t>的性能优化，以及</w:t>
-      </w:r>
-      <w:r>
-        <w:rPr>
-          <w:rFonts w:ascii="Helvetica Neue" w:hAnsi="Helvetica Neue" w:hint="eastAsia"/>
-          <w:sz w:val="26"/>
-          <w:szCs w:val="26"/>
-        </w:rPr>
-        <w:t>Kong</w:t>
-      </w:r>
-      <w:r>
-        <w:rPr>
-          <w:rFonts w:ascii="Helvetica Neue" w:hAnsi="Helvetica Neue" w:hint="eastAsia"/>
-          <w:sz w:val="26"/>
-          <w:szCs w:val="26"/>
-        </w:rPr>
-        <w:t>代码的不断演进，实现服务间更低延迟</w:t>
-      </w:r>
-      <w:r>
-        <w:rPr>
-          <w:rFonts w:ascii="Helvetica Neue" w:hAnsi="Helvetica Neue" w:cstheme="minorBidi" w:hint="eastAsia"/>
-          <w:sz w:val="26"/>
-          <w:szCs w:val="26"/>
-        </w:rPr>
         <w:t>。</w:t>
       </w:r>
     </w:p>
@@ -2524,7 +2438,7 @@
       <w:pPr>
         <w:ind w:firstLine="720"/>
         <w:rPr>
-          <w:rFonts w:ascii="Helvetica Neue" w:hAnsi="Helvetica Neue" w:hint="eastAsia"/>
+          <w:rFonts w:ascii="Helvetica Neue" w:hAnsi="Helvetica Neue"/>
           <w:sz w:val="26"/>
           <w:szCs w:val="26"/>
         </w:rPr>
@@ -2715,7 +2629,7 @@
         <w:spacing w:before="240" w:after="240"/>
         <w:ind w:firstLine="720"/>
         <w:rPr>
-          <w:rFonts w:ascii="Helvetica Neue" w:eastAsia="宋体" w:hAnsi="Helvetica Neue" w:cs="Times New Roman"/>
+          <w:rFonts w:ascii="Helvetica Neue" w:eastAsia="SimSun" w:hAnsi="Helvetica Neue" w:cs="Times New Roman"/>
           <w:color w:val="auto"/>
           <w:sz w:val="26"/>
           <w:szCs w:val="26"/>
@@ -2727,6 +2641,7 @@
           <w:sz w:val="26"/>
           <w:szCs w:val="26"/>
         </w:rPr>
+        <w:lastRenderedPageBreak/>
         <w:t>6</w:t>
       </w:r>
       <w:r>
@@ -2739,7 +2654,7 @@
       </w:r>
       <w:r>
         <w:rPr>
-          <w:rFonts w:ascii="Helvetica Neue" w:eastAsia="宋体" w:hAnsi="Helvetica Neue" w:cs="Times New Roman"/>
+          <w:rFonts w:ascii="Helvetica Neue" w:eastAsia="SimSun" w:hAnsi="Helvetica Neue" w:cs="Times New Roman"/>
           <w:color w:val="auto"/>
           <w:sz w:val="26"/>
           <w:szCs w:val="26"/>
@@ -2748,7 +2663,7 @@
       </w:r>
       <w:r>
         <w:rPr>
-          <w:rFonts w:ascii="Helvetica Neue" w:eastAsia="宋体" w:hAnsi="Helvetica Neue" w:cs="Times New Roman"/>
+          <w:rFonts w:ascii="Helvetica Neue" w:eastAsia="SimSun" w:hAnsi="Helvetica Neue" w:cs="Times New Roman"/>
           <w:color w:val="auto"/>
           <w:sz w:val="26"/>
           <w:szCs w:val="26"/>
@@ -2757,7 +2672,7 @@
       </w:r>
       <w:r>
         <w:rPr>
-          <w:rFonts w:ascii="Helvetica Neue" w:eastAsia="宋体" w:hAnsi="Helvetica Neue" w:cs="Times New Roman"/>
+          <w:rFonts w:ascii="Helvetica Neue" w:eastAsia="SimSun" w:hAnsi="Helvetica Neue" w:cs="Times New Roman"/>
           <w:color w:val="auto"/>
           <w:sz w:val="26"/>
           <w:szCs w:val="26"/>
@@ -2766,7 +2681,7 @@
       </w:r>
       <w:r>
         <w:rPr>
-          <w:rFonts w:ascii="Helvetica Neue" w:eastAsia="宋体" w:hAnsi="Helvetica Neue"/>
+          <w:rFonts w:ascii="Helvetica Neue" w:eastAsia="SimSun" w:hAnsi="Helvetica Neue"/>
           <w:color w:val="auto"/>
           <w:sz w:val="26"/>
           <w:szCs w:val="26"/>
@@ -2775,7 +2690,7 @@
       </w:r>
       <w:r>
         <w:rPr>
-          <w:rFonts w:ascii="Helvetica Neue" w:eastAsia="宋体" w:hAnsi="Helvetica Neue" w:cs="Times New Roman"/>
+          <w:rFonts w:ascii="Helvetica Neue" w:eastAsia="SimSun" w:hAnsi="Helvetica Neue" w:cs="Times New Roman"/>
           <w:color w:val="auto"/>
           <w:sz w:val="26"/>
           <w:szCs w:val="26"/>
@@ -2784,7 +2699,7 @@
       </w:r>
       <w:r>
         <w:rPr>
-          <w:rFonts w:ascii="Helvetica Neue" w:eastAsia="宋体" w:hAnsi="Helvetica Neue"/>
+          <w:rFonts w:ascii="Helvetica Neue" w:eastAsia="SimSun" w:hAnsi="Helvetica Neue"/>
           <w:color w:val="auto"/>
           <w:sz w:val="26"/>
           <w:szCs w:val="26"/>
@@ -2793,7 +2708,7 @@
       </w:r>
       <w:r>
         <w:rPr>
-          <w:rFonts w:ascii="Helvetica Neue" w:eastAsia="宋体" w:hAnsi="Helvetica Neue" w:cs="Times New Roman"/>
+          <w:rFonts w:ascii="Helvetica Neue" w:eastAsia="SimSun" w:hAnsi="Helvetica Neue" w:cs="Times New Roman"/>
           <w:color w:val="auto"/>
           <w:sz w:val="26"/>
           <w:szCs w:val="26"/>
@@ -2801,13 +2716,7 @@
         <w:t>用户更好地控制大型部署体系。</w:t>
       </w:r>
     </w:p>
-    <w:p>
-      <w:pPr>
-        <w:rPr>
-          <w:rFonts w:hint="eastAsia"/>
-        </w:rPr>
-      </w:pPr>
-    </w:p>
+    <w:p/>
     <w:p>
       <w:pPr>
         <w:jc w:val="center"/>
@@ -2881,7 +2790,7 @@
       <w:pPr>
         <w:ind w:firstLine="720"/>
         <w:rPr>
-          <w:rFonts w:ascii="Helvetica Neue" w:hAnsi="Helvetica Neue" w:hint="eastAsia"/>
+          <w:rFonts w:ascii="Helvetica Neue" w:hAnsi="Helvetica Neue"/>
           <w:sz w:val="26"/>
           <w:szCs w:val="26"/>
         </w:rPr>
@@ -2891,7 +2800,7 @@
       <w:pPr>
         <w:ind w:firstLine="720"/>
         <w:rPr>
-          <w:rFonts w:ascii="Helvetica Neue" w:hAnsi="Helvetica Neue" w:hint="eastAsia"/>
+          <w:rFonts w:ascii="Helvetica Neue" w:hAnsi="Helvetica Neue"/>
           <w:sz w:val="26"/>
           <w:szCs w:val="26"/>
         </w:rPr>
@@ -2901,7 +2810,7 @@
       <w:pPr>
         <w:ind w:firstLine="720"/>
         <w:rPr>
-          <w:rFonts w:ascii="Helvetica Neue" w:hAnsi="Helvetica Neue" w:hint="eastAsia"/>
+          <w:rFonts w:ascii="Helvetica Neue" w:hAnsi="Helvetica Neue"/>
           <w:sz w:val="26"/>
           <w:szCs w:val="26"/>
         </w:rPr>
@@ -2911,7 +2820,7 @@
       <w:pPr>
         <w:ind w:firstLine="720"/>
         <w:rPr>
-          <w:rFonts w:ascii="Helvetica Neue" w:hAnsi="Helvetica Neue" w:hint="eastAsia"/>
+          <w:rFonts w:ascii="Helvetica Neue" w:hAnsi="Helvetica Neue"/>
           <w:sz w:val="26"/>
           <w:szCs w:val="26"/>
         </w:rPr>
@@ -2921,7 +2830,7 @@
       <w:pPr>
         <w:ind w:firstLine="720"/>
         <w:rPr>
-          <w:rFonts w:ascii="Helvetica Neue" w:hAnsi="Helvetica Neue" w:hint="eastAsia"/>
+          <w:rFonts w:ascii="Helvetica Neue" w:hAnsi="Helvetica Neue"/>
           <w:sz w:val="26"/>
           <w:szCs w:val="26"/>
         </w:rPr>
@@ -2931,7 +2840,7 @@
       <w:pPr>
         <w:ind w:firstLine="720"/>
         <w:rPr>
-          <w:rFonts w:ascii="Helvetica Neue" w:hAnsi="Helvetica Neue" w:hint="eastAsia"/>
+          <w:rFonts w:ascii="Helvetica Neue" w:hAnsi="Helvetica Neue"/>
           <w:sz w:val="26"/>
           <w:szCs w:val="26"/>
         </w:rPr>
@@ -2941,7 +2850,7 @@
       <w:pPr>
         <w:ind w:firstLine="720"/>
         <w:rPr>
-          <w:rFonts w:ascii="Helvetica Neue" w:hAnsi="Helvetica Neue" w:hint="eastAsia"/>
+          <w:rFonts w:ascii="Helvetica Neue" w:hAnsi="Helvetica Neue"/>
           <w:sz w:val="26"/>
           <w:szCs w:val="26"/>
         </w:rPr>
@@ -2951,7 +2860,7 @@
       <w:pPr>
         <w:ind w:firstLine="720"/>
         <w:rPr>
-          <w:rFonts w:ascii="Helvetica Neue" w:hAnsi="Helvetica Neue" w:hint="eastAsia"/>
+          <w:rFonts w:ascii="Helvetica Neue" w:hAnsi="Helvetica Neue"/>
           <w:sz w:val="26"/>
           <w:szCs w:val="26"/>
         </w:rPr>
@@ -2961,7 +2870,7 @@
       <w:pPr>
         <w:ind w:firstLine="720"/>
         <w:rPr>
-          <w:rFonts w:ascii="Helvetica Neue" w:hAnsi="Helvetica Neue" w:hint="eastAsia"/>
+          <w:rFonts w:ascii="Helvetica Neue" w:hAnsi="Helvetica Neue"/>
           <w:sz w:val="26"/>
           <w:szCs w:val="26"/>
         </w:rPr>
@@ -2971,7 +2880,7 @@
       <w:pPr>
         <w:ind w:firstLine="720"/>
         <w:rPr>
-          <w:rFonts w:ascii="Helvetica Neue" w:hAnsi="Helvetica Neue" w:hint="eastAsia"/>
+          <w:rFonts w:ascii="Helvetica Neue" w:hAnsi="Helvetica Neue"/>
           <w:sz w:val="26"/>
           <w:szCs w:val="26"/>
         </w:rPr>
@@ -2981,7 +2890,7 @@
       <w:pPr>
         <w:ind w:firstLine="720"/>
         <w:rPr>
-          <w:rFonts w:ascii="Helvetica Neue" w:hAnsi="Helvetica Neue" w:hint="eastAsia"/>
+          <w:rFonts w:ascii="Helvetica Neue" w:hAnsi="Helvetica Neue"/>
           <w:sz w:val="26"/>
           <w:szCs w:val="26"/>
         </w:rPr>
@@ -2991,7 +2900,7 @@
       <w:pPr>
         <w:ind w:firstLine="720"/>
         <w:rPr>
-          <w:rFonts w:ascii="Helvetica Neue" w:hAnsi="Helvetica Neue" w:hint="eastAsia"/>
+          <w:rFonts w:ascii="Helvetica Neue" w:hAnsi="Helvetica Neue"/>
           <w:sz w:val="26"/>
           <w:szCs w:val="26"/>
         </w:rPr>
@@ -3001,7 +2910,7 @@
       <w:pPr>
         <w:ind w:firstLine="720"/>
         <w:rPr>
-          <w:rFonts w:ascii="Helvetica Neue" w:hAnsi="Helvetica Neue" w:hint="eastAsia"/>
+          <w:rFonts w:ascii="Helvetica Neue" w:hAnsi="Helvetica Neue"/>
           <w:sz w:val="26"/>
           <w:szCs w:val="26"/>
         </w:rPr>
@@ -3011,7 +2920,7 @@
       <w:pPr>
         <w:ind w:firstLine="720"/>
         <w:rPr>
-          <w:rFonts w:ascii="Helvetica Neue" w:hAnsi="Helvetica Neue" w:hint="eastAsia"/>
+          <w:rFonts w:ascii="Helvetica Neue" w:hAnsi="Helvetica Neue"/>
           <w:sz w:val="26"/>
           <w:szCs w:val="26"/>
         </w:rPr>
@@ -3021,7 +2930,7 @@
       <w:pPr>
         <w:ind w:firstLine="720"/>
         <w:rPr>
-          <w:rFonts w:ascii="Helvetica Neue" w:hAnsi="Helvetica Neue" w:hint="eastAsia"/>
+          <w:rFonts w:ascii="Helvetica Neue" w:hAnsi="Helvetica Neue"/>
           <w:sz w:val="26"/>
           <w:szCs w:val="26"/>
         </w:rPr>
@@ -3031,7 +2940,7 @@
       <w:pPr>
         <w:ind w:firstLine="720"/>
         <w:rPr>
-          <w:rFonts w:ascii="Helvetica Neue" w:hAnsi="Helvetica Neue" w:hint="eastAsia"/>
+          <w:rFonts w:ascii="Helvetica Neue" w:hAnsi="Helvetica Neue"/>
           <w:sz w:val="26"/>
           <w:szCs w:val="26"/>
         </w:rPr>
@@ -3059,6 +2968,7 @@
           <w:szCs w:val="57"/>
           <w:shd w:val="clear" w:color="auto" w:fill="FDFDFD"/>
         </w:rPr>
+        <w:lastRenderedPageBreak/>
         <w:fldChar w:fldCharType="begin"/>
       </w:r>
       <w:r>
@@ -3079,7 +2989,28 @@
           <w:szCs w:val="57"/>
           <w:shd w:val="clear" w:color="auto" w:fill="FDFDFD"/>
         </w:rPr>
-      </w:r>
+        <w:fldChar w:fldCharType="separate"/>
+      </w:r>
+      <w:bookmarkStart w:id="5" w:name="OLE_LINK9"/>
+      <w:r>
+        <w:rPr>
+          <w:rStyle w:val="Hyperlink"/>
+          <w:rFonts w:ascii="Helvetica Neue" w:eastAsia="Times New Roman" w:hAnsi="Helvetica Neue"/>
+          <w:sz w:val="57"/>
+          <w:szCs w:val="57"/>
+          <w:shd w:val="clear" w:color="auto" w:fill="FDFDFD"/>
+        </w:rPr>
+        <w:t>Upgrade guide</w:t>
+      </w:r>
+    </w:p>
+    <w:bookmarkEnd w:id="5"/>
+    <w:p>
+      <w:pPr>
+        <w:rPr>
+          <w:rFonts w:ascii="Helvetica" w:eastAsia="Times New Roman" w:hAnsi="Helvetica"/>
+          <w:color w:val="505659"/>
+        </w:rPr>
+      </w:pPr>
       <w:r>
         <w:rPr>
           <w:rFonts w:ascii="Helvetica Neue" w:eastAsia="Times New Roman" w:hAnsi="Helvetica Neue"/>
@@ -3088,36 +3019,6 @@
           <w:szCs w:val="57"/>
           <w:shd w:val="clear" w:color="auto" w:fill="FDFDFD"/>
         </w:rPr>
-        <w:fldChar w:fldCharType="separate"/>
-      </w:r>
-      <w:bookmarkStart w:id="5" w:name="OLE_LINK9"/>
-      <w:r>
-        <w:rPr>
-          <w:rStyle w:val="Hyperlink"/>
-          <w:rFonts w:ascii="Helvetica Neue" w:eastAsia="Times New Roman" w:hAnsi="Helvetica Neue"/>
-          <w:sz w:val="57"/>
-          <w:szCs w:val="57"/>
-          <w:shd w:val="clear" w:color="auto" w:fill="FDFDFD"/>
-        </w:rPr>
-        <w:t>Upgrade guide</w:t>
-      </w:r>
-    </w:p>
-    <w:bookmarkEnd w:id="5"/>
-    <w:p>
-      <w:pPr>
-        <w:rPr>
-          <w:rFonts w:ascii="Helvetica" w:eastAsia="Times New Roman" w:hAnsi="Helvetica" w:hint="eastAsia"/>
-          <w:color w:val="505659"/>
-        </w:rPr>
-      </w:pPr>
-      <w:r>
-        <w:rPr>
-          <w:rFonts w:ascii="Helvetica Neue" w:eastAsia="Times New Roman" w:hAnsi="Helvetica Neue"/>
-          <w:color w:val="042943"/>
-          <w:sz w:val="57"/>
-          <w:szCs w:val="57"/>
-          <w:shd w:val="clear" w:color="auto" w:fill="FDFDFD"/>
-        </w:rPr>
         <w:fldChar w:fldCharType="end"/>
       </w:r>
       <w:r>
@@ -3219,7 +3120,7 @@
         <w:spacing w:before="0" w:beforeAutospacing="0" w:after="240" w:afterAutospacing="0"/>
         <w:ind w:firstLine="720"/>
         <w:rPr>
-          <w:rFonts w:ascii="Helvetica" w:hAnsi="Helvetica" w:hint="eastAsia"/>
+          <w:rFonts w:ascii="Helvetica" w:hAnsi="Helvetica"/>
           <w:color w:val="505659"/>
         </w:rPr>
       </w:pPr>
@@ -3253,7 +3154,6 @@
         <w:spacing w:line="420" w:lineRule="atLeast"/>
         <w:rPr>
           <w:rStyle w:val="Strong"/>
-          <w:rFonts w:hint="eastAsia"/>
           <w:b/>
           <w:sz w:val="32"/>
           <w:szCs w:val="32"/>
@@ -3284,11 +3184,45 @@
       <w:pPr>
         <w:rPr>
           <w:rStyle w:val="Strong"/>
-          <w:rFonts w:eastAsia="Times New Roman" w:hint="eastAsia"/>
-          <w:b w:val="0"/>
-          <w:bCs w:val="0"/>
-        </w:rPr>
-      </w:pPr>
+          <w:sz w:val="32"/>
+          <w:szCs w:val="32"/>
+        </w:rPr>
+      </w:pPr>
+      <w:proofErr w:type="gramStart"/>
+      <w:r>
+        <w:rPr>
+          <w:rStyle w:val="Strong"/>
+          <w:sz w:val="32"/>
+          <w:szCs w:val="32"/>
+        </w:rPr>
+        <w:t>1,</w:t>
+      </w:r>
+      <w:r>
+        <w:rPr>
+          <w:rStyle w:val="Heading4Char"/>
+          <w:rFonts w:hint="eastAsia"/>
+          <w:sz w:val="32"/>
+          <w:szCs w:val="32"/>
+        </w:rPr>
+        <w:t xml:space="preserve"> </w:t>
+      </w:r>
+      <w:r>
+        <w:rPr>
+          <w:rStyle w:val="Heading4Char"/>
+          <w:sz w:val="32"/>
+          <w:szCs w:val="32"/>
+        </w:rPr>
+        <w:t xml:space="preserve">  </w:t>
+      </w:r>
+      <w:proofErr w:type="gramEnd"/>
+      <w:r>
+        <w:rPr>
+          <w:rStyle w:val="Strong"/>
+          <w:sz w:val="32"/>
+          <w:szCs w:val="32"/>
+        </w:rPr>
+        <w:t>Preliminary Checks</w:t>
+      </w:r>
       <w:r>
         <w:rPr>
           <w:rStyle w:val="Strong"/>
@@ -3296,7 +3230,32 @@
           <w:sz w:val="32"/>
           <w:szCs w:val="32"/>
         </w:rPr>
-        <w:t>1</w:t>
+        <w:t xml:space="preserve"> </w:t>
+      </w:r>
+      <w:r>
+        <w:rPr>
+          <w:rFonts w:ascii="Helvetica" w:eastAsia="Times New Roman" w:hAnsi="Helvetica"/>
+          <w:color w:val="505659"/>
+        </w:rPr>
+        <w:t> </w:t>
+      </w:r>
+    </w:p>
+    <w:p>
+      <w:pPr>
+        <w:rPr>
+          <w:rStyle w:val="Strong"/>
+          <w:rFonts w:eastAsia="Times New Roman"/>
+          <w:b w:val="0"/>
+          <w:bCs w:val="0"/>
+        </w:rPr>
+      </w:pPr>
+      <w:r>
+        <w:rPr>
+          <w:rStyle w:val="Strong"/>
+          <w:sz w:val="32"/>
+          <w:szCs w:val="32"/>
+        </w:rPr>
+        <w:t>2</w:t>
       </w:r>
       <w:r>
         <w:rPr>
@@ -3307,6 +3266,8 @@
         </w:rPr>
         <w:t>，</w:t>
       </w:r>
+      <w:bookmarkStart w:id="6" w:name="OLE_LINK11"/>
+      <w:bookmarkStart w:id="7" w:name="OLE_LINK12"/>
       <w:r>
         <w:rPr>
           <w:rStyle w:val="Strong"/>
@@ -3338,7 +3299,16 @@
           <w:rFonts w:ascii="Helvetica" w:eastAsia="Times New Roman" w:hAnsi="Helvetica"/>
           <w:color w:val="505659"/>
         </w:rPr>
-        <w:t> should be aware of when upgrading</w:t>
+        <w:t> </w:t>
+      </w:r>
+      <w:bookmarkEnd w:id="6"/>
+      <w:bookmarkEnd w:id="7"/>
+      <w:r>
+        <w:rPr>
+          <w:rFonts w:ascii="Helvetica" w:eastAsia="Times New Roman" w:hAnsi="Helvetica"/>
+          <w:color w:val="505659"/>
+        </w:rPr>
+        <w:t>should be aware of when upgrading</w:t>
       </w:r>
       <w:r>
         <w:rPr>
@@ -3353,10 +3323,18 @@
     <w:p>
       <w:pPr>
         <w:rPr>
-          <w:rFonts w:ascii="Helvetica" w:eastAsia="Times New Roman" w:hAnsi="Helvetica" w:hint="eastAsia"/>
+          <w:rFonts w:ascii="Helvetica" w:eastAsia="Times New Roman" w:hAnsi="Helvetica"/>
           <w:color w:val="505659"/>
         </w:rPr>
       </w:pPr>
+      <w:r>
+        <w:rPr>
+          <w:rStyle w:val="Strong"/>
+          <w:sz w:val="32"/>
+          <w:szCs w:val="32"/>
+        </w:rPr>
+        <w:t>3</w:t>
+      </w:r>
       <w:r>
         <w:rPr>
           <w:rStyle w:val="Strong"/>
@@ -3364,7 +3342,7 @@
           <w:sz w:val="32"/>
           <w:szCs w:val="32"/>
         </w:rPr>
-        <w:t>2</w:t>
+        <w:t>，</w:t>
       </w:r>
       <w:r>
         <w:rPr>
@@ -3373,15 +3351,6 @@
           <w:sz w:val="32"/>
           <w:szCs w:val="32"/>
         </w:rPr>
-        <w:t>，</w:t>
-      </w:r>
-      <w:r>
-        <w:rPr>
-          <w:rStyle w:val="Strong"/>
-          <w:rFonts w:hint="eastAsia"/>
-          <w:sz w:val="32"/>
-          <w:szCs w:val="32"/>
-        </w:rPr>
         <w:t>Steps</w:t>
       </w:r>
       <w:r>
@@ -3410,15 +3379,219 @@
     <w:p>
       <w:pPr>
         <w:rPr>
-          <w:rFonts w:ascii="Helvetica" w:eastAsia="Times New Roman" w:hAnsi="Helvetica" w:hint="eastAsia"/>
+          <w:rFonts w:ascii="Helvetica" w:eastAsia="Times New Roman" w:hAnsi="Helvetica"/>
           <w:color w:val="505659"/>
         </w:rPr>
       </w:pPr>
     </w:p>
     <w:p>
       <w:pPr>
-        <w:rPr>
-          <w:rFonts w:ascii="Helvetica" w:eastAsia="Times New Roman" w:hAnsi="Helvetica" w:hint="eastAsia"/>
+        <w:pStyle w:val="Heading3"/>
+        <w:spacing w:before="360" w:after="168"/>
+        <w:rPr>
+          <w:rFonts w:ascii="Helvetica" w:hAnsi="Helvetica"/>
+          <w:color w:val="262E33"/>
+          <w:sz w:val="39"/>
+          <w:szCs w:val="39"/>
+        </w:rPr>
+      </w:pPr>
+      <w:r>
+        <w:rPr>
+          <w:rFonts w:ascii="Helvetica" w:hAnsi="Helvetica"/>
+          <w:b/>
+          <w:bCs/>
+          <w:color w:val="262E33"/>
+          <w:sz w:val="39"/>
+          <w:szCs w:val="39"/>
+        </w:rPr>
+        <w:t xml:space="preserve">1. </w:t>
+      </w:r>
+      <w:r>
+        <w:rPr>
+          <w:rFonts w:ascii="Helvetica" w:hAnsi="Helvetica"/>
+          <w:b/>
+          <w:bCs/>
+          <w:color w:val="262E33"/>
+          <w:sz w:val="39"/>
+          <w:szCs w:val="39"/>
+        </w:rPr>
+        <w:t>Preliminary Checks</w:t>
+      </w:r>
+    </w:p>
+    <w:p>
+      <w:pPr>
+        <w:pStyle w:val="NormalWeb"/>
+        <w:spacing w:before="0" w:beforeAutospacing="0" w:after="240" w:afterAutospacing="0"/>
+        <w:rPr>
+          <w:rFonts w:ascii="Helvetica" w:hAnsi="Helvetica"/>
+          <w:color w:val="505659"/>
+        </w:rPr>
+      </w:pPr>
+      <w:r>
+        <w:rPr>
+          <w:rFonts w:ascii="Helvetica" w:hAnsi="Helvetica"/>
+          <w:color w:val="505659"/>
+        </w:rPr>
+        <w:t>If your cluster is running a version lower than 0.14, you need to upgrade to 0.14.1 first instead. Upgrading from a pre-0.14 cluster straight to Kong 1.0 is </w:t>
+      </w:r>
+      <w:r>
+        <w:rPr>
+          <w:rStyle w:val="Strong"/>
+          <w:rFonts w:ascii="Helvetica" w:hAnsi="Helvetica"/>
+          <w:color w:val="505659"/>
+        </w:rPr>
+        <w:t>not</w:t>
+      </w:r>
+      <w:r>
+        <w:rPr>
+          <w:rFonts w:ascii="Helvetica" w:hAnsi="Helvetica"/>
+          <w:color w:val="505659"/>
+        </w:rPr>
+        <w:t> supported.</w:t>
+      </w:r>
+    </w:p>
+    <w:p>
+      <w:pPr>
+        <w:pStyle w:val="NormalWeb"/>
+        <w:spacing w:before="0" w:beforeAutospacing="0" w:after="0" w:afterAutospacing="0"/>
+        <w:rPr>
+          <w:rFonts w:ascii="Helvetica" w:hAnsi="Helvetica"/>
+          <w:color w:val="505659"/>
+        </w:rPr>
+      </w:pPr>
+      <w:r>
+        <w:rPr>
+          <w:rFonts w:ascii="Helvetica" w:hAnsi="Helvetica"/>
+          <w:color w:val="505659"/>
+        </w:rPr>
+        <w:t>If you still use the deprecated API entity to configure your endpoints and upstream services (via </w:t>
+      </w:r>
+      <w:r>
+        <w:rPr>
+          <w:rStyle w:val="HTMLCode"/>
+          <w:rFonts w:ascii="Consolas" w:eastAsia="SimSun" w:hAnsi="Consolas" w:cs="Consolas"/>
+          <w:color w:val="EB3838"/>
+          <w:sz w:val="21"/>
+          <w:szCs w:val="21"/>
+          <w:bdr w:val="none" w:sz="0" w:space="0" w:color="auto" w:frame="1"/>
+          <w:shd w:val="clear" w:color="auto" w:fill="FFF2F2"/>
+        </w:rPr>
+        <w:t>/</w:t>
+      </w:r>
+      <w:proofErr w:type="spellStart"/>
+      <w:r>
+        <w:rPr>
+          <w:rStyle w:val="HTMLCode"/>
+          <w:rFonts w:ascii="Consolas" w:eastAsia="SimSun" w:hAnsi="Consolas" w:cs="Consolas"/>
+          <w:color w:val="EB3838"/>
+          <w:sz w:val="21"/>
+          <w:szCs w:val="21"/>
+          <w:bdr w:val="none" w:sz="0" w:space="0" w:color="auto" w:frame="1"/>
+          <w:shd w:val="clear" w:color="auto" w:fill="FFF2F2"/>
+        </w:rPr>
+        <w:t>apis</w:t>
+      </w:r>
+      <w:proofErr w:type="spellEnd"/>
+      <w:r>
+        <w:rPr>
+          <w:rFonts w:ascii="Helvetica" w:hAnsi="Helvetica"/>
+          <w:color w:val="505659"/>
+        </w:rPr>
+        <w:t>) instead of using Routes for endpoints (via </w:t>
+      </w:r>
+      <w:r>
+        <w:rPr>
+          <w:rStyle w:val="HTMLCode"/>
+          <w:rFonts w:ascii="Consolas" w:eastAsia="SimSun" w:hAnsi="Consolas" w:cs="Consolas"/>
+          <w:color w:val="EB3838"/>
+          <w:sz w:val="21"/>
+          <w:szCs w:val="21"/>
+          <w:bdr w:val="none" w:sz="0" w:space="0" w:color="auto" w:frame="1"/>
+          <w:shd w:val="clear" w:color="auto" w:fill="FFF2F2"/>
+        </w:rPr>
+        <w:t>/routes</w:t>
+      </w:r>
+      <w:r>
+        <w:rPr>
+          <w:rFonts w:ascii="Helvetica" w:hAnsi="Helvetica"/>
+          <w:color w:val="505659"/>
+        </w:rPr>
+        <w:t>) and Services for upstream services (via </w:t>
+      </w:r>
+      <w:r>
+        <w:rPr>
+          <w:rStyle w:val="HTMLCode"/>
+          <w:rFonts w:ascii="Consolas" w:eastAsia="SimSun" w:hAnsi="Consolas" w:cs="Consolas"/>
+          <w:color w:val="EB3838"/>
+          <w:sz w:val="21"/>
+          <w:szCs w:val="21"/>
+          <w:bdr w:val="none" w:sz="0" w:space="0" w:color="auto" w:frame="1"/>
+          <w:shd w:val="clear" w:color="auto" w:fill="FFF2F2"/>
+        </w:rPr>
+        <w:t>/services</w:t>
+      </w:r>
+      <w:r>
+        <w:rPr>
+          <w:rFonts w:ascii="Helvetica" w:hAnsi="Helvetica"/>
+          <w:color w:val="505659"/>
+        </w:rPr>
+        <w:t>), now is the time to do so. Kong 1.0 will refuse to run migrations if you have any entity configured using </w:t>
+      </w:r>
+      <w:r>
+        <w:rPr>
+          <w:rStyle w:val="HTMLCode"/>
+          <w:rFonts w:ascii="Consolas" w:eastAsia="SimSun" w:hAnsi="Consolas" w:cs="Consolas"/>
+          <w:color w:val="EB3838"/>
+          <w:sz w:val="21"/>
+          <w:szCs w:val="21"/>
+          <w:bdr w:val="none" w:sz="0" w:space="0" w:color="auto" w:frame="1"/>
+          <w:shd w:val="clear" w:color="auto" w:fill="FFF2F2"/>
+        </w:rPr>
+        <w:t>/</w:t>
+      </w:r>
+      <w:proofErr w:type="spellStart"/>
+      <w:r>
+        <w:rPr>
+          <w:rStyle w:val="HTMLCode"/>
+          <w:rFonts w:ascii="Consolas" w:eastAsia="SimSun" w:hAnsi="Consolas" w:cs="Consolas"/>
+          <w:color w:val="EB3838"/>
+          <w:sz w:val="21"/>
+          <w:szCs w:val="21"/>
+          <w:bdr w:val="none" w:sz="0" w:space="0" w:color="auto" w:frame="1"/>
+          <w:shd w:val="clear" w:color="auto" w:fill="FFF2F2"/>
+        </w:rPr>
+        <w:t>apis</w:t>
+      </w:r>
+      <w:proofErr w:type="spellEnd"/>
+      <w:r>
+        <w:rPr>
+          <w:rFonts w:ascii="Helvetica" w:hAnsi="Helvetica"/>
+          <w:color w:val="505659"/>
+        </w:rPr>
+        <w:t> in your datastore. Create equivalent Routes and Services and delete your APIs. (Note that Kong does not do this automatically because the naive option of creating a Route and Service pair for each API would miss the point of the improvements brought by Routes and Services; the ideal mapping of Routes and Services depends on your microservice architecture.)</w:t>
+      </w:r>
+    </w:p>
+    <w:p>
+      <w:pPr>
+        <w:pStyle w:val="NormalWeb"/>
+        <w:spacing w:before="0" w:beforeAutospacing="0" w:after="240" w:afterAutospacing="0"/>
+        <w:rPr>
+          <w:rFonts w:ascii="Helvetica" w:hAnsi="Helvetica"/>
+          <w:color w:val="505659"/>
+        </w:rPr>
+      </w:pPr>
+      <w:r>
+        <w:rPr>
+          <w:rFonts w:ascii="Helvetica" w:hAnsi="Helvetica"/>
+          <w:color w:val="505659"/>
+        </w:rPr>
+        <w:t>If you use additional plugins other than the ones bundled with Kong, make sure they are compatible with Kong 1.0 prior to upgrading. See the section above on Plugins for information on plugin compatibility.</w:t>
+      </w:r>
+    </w:p>
+    <w:p>
+      <w:pPr>
+        <w:rPr>
+          <w:rFonts w:ascii="Helvetica" w:eastAsia="Times New Roman" w:hAnsi="Helvetica"/>
           <w:color w:val="505659"/>
         </w:rPr>
       </w:pPr>
@@ -3428,7 +3601,7 @@
         <w:pStyle w:val="Heading2"/>
         <w:spacing w:before="288" w:after="192"/>
         <w:rPr>
-          <w:rFonts w:ascii="Helvetica" w:eastAsia="Times New Roman" w:hAnsi="Helvetica" w:hint="eastAsia"/>
+          <w:rFonts w:ascii="Helvetica" w:eastAsia="Times New Roman" w:hAnsi="Helvetica"/>
           <w:b/>
           <w:bCs/>
           <w:color w:val="262E33"/>
@@ -3436,7 +3609,11 @@
           <w:szCs w:val="45"/>
         </w:rPr>
       </w:pPr>
-      <w:r>
+    </w:p>
+    <w:p>
+      <w:pPr>
+        <w:pStyle w:val="Heading2"/>
+        <w:spacing w:before="288" w:after="192"/>
         <w:rPr>
           <w:rFonts w:ascii="Helvetica" w:eastAsia="Times New Roman" w:hAnsi="Helvetica"/>
           <w:b/>
@@ -3445,7 +3622,42 @@
           <w:sz w:val="45"/>
           <w:szCs w:val="45"/>
         </w:rPr>
-        <w:t>1. Breaking Changes</w:t>
+      </w:pPr>
+    </w:p>
+    <w:p>
+      <w:pPr>
+        <w:pStyle w:val="Heading2"/>
+        <w:spacing w:before="288" w:after="192"/>
+        <w:rPr>
+          <w:rFonts w:ascii="Helvetica" w:eastAsia="Times New Roman" w:hAnsi="Helvetica"/>
+          <w:b/>
+          <w:bCs/>
+          <w:color w:val="262E33"/>
+          <w:sz w:val="45"/>
+          <w:szCs w:val="45"/>
+        </w:rPr>
+      </w:pPr>
+      <w:r>
+        <w:rPr>
+          <w:rFonts w:ascii="Helvetica" w:eastAsia="Times New Roman" w:hAnsi="Helvetica"/>
+          <w:b/>
+          <w:bCs/>
+          <w:color w:val="262E33"/>
+          <w:sz w:val="45"/>
+          <w:szCs w:val="45"/>
+        </w:rPr>
+        <w:t>2</w:t>
+      </w:r>
+      <w:r>
+        <w:rPr>
+          <w:rFonts w:ascii="Helvetica" w:eastAsia="Times New Roman" w:hAnsi="Helvetica"/>
+          <w:b/>
+          <w:bCs/>
+          <w:color w:val="262E33"/>
+          <w:sz w:val="45"/>
+          <w:szCs w:val="45"/>
+        </w:rPr>
+        <w:t>. Breaking Changes</w:t>
       </w:r>
     </w:p>
     <w:p>
@@ -3453,13 +3665,13 @@
         <w:pStyle w:val="Heading3"/>
         <w:spacing w:before="0"/>
         <w:rPr>
-          <w:rFonts w:ascii="Helvetica" w:eastAsia="Times New Roman" w:hAnsi="Helvetica" w:cs="Times New Roman" w:hint="eastAsia"/>
+          <w:rFonts w:ascii="Helvetica" w:eastAsia="Times New Roman" w:hAnsi="Helvetica" w:cs="Times New Roman"/>
           <w:color w:val="262E33"/>
           <w:sz w:val="39"/>
           <w:szCs w:val="39"/>
         </w:rPr>
       </w:pPr>
-      <w:bookmarkStart w:id="6" w:name="OLE_LINK5"/>
+      <w:bookmarkStart w:id="8" w:name="OLE_LINK5"/>
       <w:r>
         <w:rPr>
           <w:rFonts w:ascii="Helvetica" w:eastAsia="Times New Roman" w:hAnsi="Helvetica"/>
@@ -3484,13 +3696,13 @@
       <w:pPr>
         <w:ind w:firstLine="720"/>
         <w:rPr>
-          <w:rFonts w:ascii="Helvetica Neue" w:hAnsi="Helvetica Neue" w:hint="eastAsia"/>
-          <w:sz w:val="26"/>
-          <w:szCs w:val="26"/>
-        </w:rPr>
-      </w:pPr>
-      <w:bookmarkStart w:id="7" w:name="OLE_LINK6"/>
-      <w:bookmarkEnd w:id="6"/>
+          <w:rFonts w:ascii="Helvetica Neue" w:hAnsi="Helvetica Neue"/>
+          <w:sz w:val="26"/>
+          <w:szCs w:val="26"/>
+        </w:rPr>
+      </w:pPr>
+      <w:bookmarkStart w:id="9" w:name="OLE_LINK6"/>
+      <w:bookmarkEnd w:id="8"/>
       <w:r>
         <w:rPr>
           <w:rFonts w:ascii="Helvetica Neue" w:hAnsi="Helvetica Neue" w:hint="eastAsia"/>
@@ -3596,44 +3808,10 @@
         <w:t>自带插件。</w:t>
       </w:r>
     </w:p>
-    <w:bookmarkEnd w:id="7"/>
+    <w:bookmarkEnd w:id="9"/>
     <w:p>
       <w:pPr>
         <w:ind w:firstLine="720"/>
-        <w:rPr>
-          <w:rFonts w:ascii="Consolas" w:eastAsia="Times New Roman" w:hAnsi="Consolas" w:hint="eastAsia"/>
-          <w:color w:val="EB3838"/>
-          <w:sz w:val="21"/>
-          <w:szCs w:val="21"/>
-          <w:shd w:val="clear" w:color="auto" w:fill="FFF2F2"/>
-        </w:rPr>
-      </w:pPr>
-      <w:r>
-        <w:rPr>
-          <w:rFonts w:ascii="Helvetica Neue" w:hAnsi="Helvetica Neue" w:hint="eastAsia"/>
-          <w:sz w:val="26"/>
-          <w:szCs w:val="26"/>
-        </w:rPr>
-        <w:t>b</w:t>
-      </w:r>
-      <w:r>
-        <w:rPr>
-          <w:rFonts w:ascii="Helvetica Neue" w:hAnsi="Helvetica Neue" w:hint="eastAsia"/>
-          <w:sz w:val="26"/>
-          <w:szCs w:val="26"/>
-        </w:rPr>
-        <w:t>，</w:t>
-      </w:r>
-      <w:r>
-        <w:rPr>
-          <w:rFonts w:ascii="Helvetica Neue" w:hAnsi="Helvetica Neue" w:hint="eastAsia"/>
-          <w:sz w:val="26"/>
-          <w:szCs w:val="26"/>
-        </w:rPr>
-        <w:t>指令</w:t>
-      </w:r>
-      <w:proofErr w:type="spellStart"/>
-      <w:r>
         <w:rPr>
           <w:rFonts w:ascii="Consolas" w:eastAsia="Times New Roman" w:hAnsi="Consolas"/>
           <w:color w:val="EB3838"/>
@@ -3641,38 +3819,30 @@
           <w:szCs w:val="21"/>
           <w:shd w:val="clear" w:color="auto" w:fill="FFF2F2"/>
         </w:rPr>
-        <w:t>cassandra_lb_policy</w:t>
-      </w:r>
-      <w:proofErr w:type="spellEnd"/>
-      <w:r>
-        <w:rPr>
-          <w:rFonts w:eastAsia="Times New Roman" w:hint="eastAsia"/>
-        </w:rPr>
-        <w:t xml:space="preserve"> </w:t>
-      </w:r>
-      <w:r>
-        <w:rPr>
-          <w:rFonts w:ascii="MS Mincho" w:eastAsia="MS Mincho" w:hAnsi="MS Mincho" w:cs="MS Mincho"/>
-        </w:rPr>
-        <w:t>的默</w:t>
-      </w:r>
-      <w:r>
-        <w:rPr>
-          <w:rFonts w:ascii="SimSun" w:eastAsia="SimSun" w:hAnsi="SimSun" w:cs="SimSun"/>
-        </w:rPr>
-        <w:t>认值</w:t>
-      </w:r>
-      <w:r>
-        <w:rPr>
-          <w:rFonts w:ascii="MS Mincho" w:eastAsia="MS Mincho" w:hAnsi="MS Mincho" w:cs="MS Mincho"/>
-        </w:rPr>
-        <w:t>从</w:t>
-      </w:r>
-      <w:r>
-        <w:rPr>
-          <w:rFonts w:eastAsia="Times New Roman" w:hint="eastAsia"/>
-        </w:rPr>
-        <w:t xml:space="preserve"> </w:t>
+      </w:pPr>
+      <w:r>
+        <w:rPr>
+          <w:rFonts w:ascii="Helvetica Neue" w:hAnsi="Helvetica Neue" w:hint="eastAsia"/>
+          <w:sz w:val="26"/>
+          <w:szCs w:val="26"/>
+        </w:rPr>
+        <w:t>b</w:t>
+      </w:r>
+      <w:r>
+        <w:rPr>
+          <w:rFonts w:ascii="Helvetica Neue" w:hAnsi="Helvetica Neue" w:hint="eastAsia"/>
+          <w:sz w:val="26"/>
+          <w:szCs w:val="26"/>
+        </w:rPr>
+        <w:t>，</w:t>
+      </w:r>
+      <w:r>
+        <w:rPr>
+          <w:rFonts w:ascii="Helvetica Neue" w:hAnsi="Helvetica Neue" w:hint="eastAsia"/>
+          <w:sz w:val="26"/>
+          <w:szCs w:val="26"/>
+        </w:rPr>
+        <w:t>指令</w:t>
       </w:r>
       <w:proofErr w:type="spellStart"/>
       <w:r>
@@ -3683,7 +3853,7 @@
           <w:szCs w:val="21"/>
           <w:shd w:val="clear" w:color="auto" w:fill="FFF2F2"/>
         </w:rPr>
-        <w:t>RoundRobin</w:t>
+        <w:t>cassandra_lb_policy</w:t>
       </w:r>
       <w:proofErr w:type="spellEnd"/>
       <w:r>
@@ -3696,7 +3866,25 @@
         <w:rPr>
           <w:rFonts w:ascii="MS Mincho" w:eastAsia="MS Mincho" w:hAnsi="MS Mincho" w:cs="MS Mincho"/>
         </w:rPr>
-        <w:t>改到了</w:t>
+        <w:t>的默</w:t>
+      </w:r>
+      <w:r>
+        <w:rPr>
+          <w:rFonts w:ascii="SimSun" w:hAnsi="SimSun" w:cs="SimSun"/>
+        </w:rPr>
+        <w:t>认值</w:t>
+      </w:r>
+      <w:r>
+        <w:rPr>
+          <w:rFonts w:ascii="MS Mincho" w:eastAsia="MS Mincho" w:hAnsi="MS Mincho" w:cs="MS Mincho"/>
+        </w:rPr>
+        <w:t>从</w:t>
+      </w:r>
+      <w:r>
+        <w:rPr>
+          <w:rFonts w:eastAsia="Times New Roman" w:hint="eastAsia"/>
+        </w:rPr>
+        <w:t xml:space="preserve"> </w:t>
       </w:r>
       <w:proofErr w:type="spellStart"/>
       <w:r>
@@ -3707,6 +3895,30 @@
           <w:szCs w:val="21"/>
           <w:shd w:val="clear" w:color="auto" w:fill="FFF2F2"/>
         </w:rPr>
+        <w:t>RoundRobin</w:t>
+      </w:r>
+      <w:proofErr w:type="spellEnd"/>
+      <w:r>
+        <w:rPr>
+          <w:rFonts w:eastAsia="Times New Roman" w:hint="eastAsia"/>
+        </w:rPr>
+        <w:t xml:space="preserve"> </w:t>
+      </w:r>
+      <w:r>
+        <w:rPr>
+          <w:rFonts w:ascii="MS Mincho" w:eastAsia="MS Mincho" w:hAnsi="MS Mincho" w:cs="MS Mincho"/>
+        </w:rPr>
+        <w:t>改到了</w:t>
+      </w:r>
+      <w:proofErr w:type="spellStart"/>
+      <w:r>
+        <w:rPr>
+          <w:rFonts w:ascii="Consolas" w:eastAsia="Times New Roman" w:hAnsi="Consolas"/>
+          <w:color w:val="EB3838"/>
+          <w:sz w:val="21"/>
+          <w:szCs w:val="21"/>
+          <w:shd w:val="clear" w:color="auto" w:fill="FFF2F2"/>
+        </w:rPr>
         <w:t>RequestRoundRobin</w:t>
       </w:r>
       <w:proofErr w:type="spellEnd"/>
@@ -3715,7 +3927,7 @@
       <w:pPr>
         <w:ind w:firstLine="720"/>
         <w:rPr>
-          <w:rFonts w:ascii="Helvetica Neue" w:hAnsi="Helvetica Neue" w:hint="eastAsia"/>
+          <w:rFonts w:ascii="Helvetica Neue" w:hAnsi="Helvetica Neue"/>
           <w:sz w:val="26"/>
           <w:szCs w:val="26"/>
         </w:rPr>
@@ -3764,7 +3976,7 @@
     <w:p>
       <w:pPr>
         <w:rPr>
-          <w:rFonts w:ascii="Helvetica Neue" w:hAnsi="Helvetica Neue" w:hint="eastAsia"/>
+          <w:rFonts w:ascii="Helvetica Neue" w:hAnsi="Helvetica Neue"/>
           <w:sz w:val="26"/>
           <w:szCs w:val="26"/>
         </w:rPr>
@@ -3775,12 +3987,12 @@
         <w:pStyle w:val="Heading3"/>
         <w:spacing w:before="0"/>
         <w:rPr>
-          <w:rFonts w:ascii="Helvetica Neue" w:hAnsi="Helvetica Neue" w:hint="eastAsia"/>
-          <w:sz w:val="26"/>
-          <w:szCs w:val="26"/>
-        </w:rPr>
-      </w:pPr>
-      <w:bookmarkStart w:id="8" w:name="OLE_LINK8"/>
+          <w:rFonts w:ascii="Helvetica Neue" w:hAnsi="Helvetica Neue"/>
+          <w:sz w:val="26"/>
+          <w:szCs w:val="26"/>
+        </w:rPr>
+      </w:pPr>
+      <w:bookmarkStart w:id="10" w:name="OLE_LINK8"/>
       <w:r>
         <w:rPr>
           <w:rFonts w:ascii="Helvetica" w:eastAsia="Times New Roman" w:hAnsi="Helvetica"/>
@@ -3812,12 +4024,12 @@
         <w:t>部分：</w:t>
       </w:r>
     </w:p>
-    <w:bookmarkEnd w:id="8"/>
+    <w:bookmarkEnd w:id="10"/>
     <w:p>
       <w:pPr>
         <w:ind w:firstLine="720"/>
         <w:rPr>
-          <w:rFonts w:ascii="Helvetica Neue" w:hAnsi="Helvetica Neue" w:hint="eastAsia"/>
+          <w:rFonts w:ascii="Helvetica Neue" w:hAnsi="Helvetica Neue"/>
           <w:sz w:val="26"/>
           <w:szCs w:val="26"/>
         </w:rPr>
@@ -3909,12 +4121,12 @@
       <w:pPr>
         <w:ind w:firstLine="720"/>
         <w:rPr>
-          <w:rFonts w:ascii="Helvetica Neue" w:hAnsi="Helvetica Neue" w:hint="eastAsia"/>
-          <w:sz w:val="26"/>
-          <w:szCs w:val="26"/>
-        </w:rPr>
-      </w:pPr>
-      <w:bookmarkStart w:id="9" w:name="OLE_LINK7"/>
+          <w:rFonts w:ascii="Helvetica Neue" w:hAnsi="Helvetica Neue"/>
+          <w:sz w:val="26"/>
+          <w:szCs w:val="26"/>
+        </w:rPr>
+      </w:pPr>
+      <w:bookmarkStart w:id="11" w:name="OLE_LINK7"/>
       <w:r>
         <w:rPr>
           <w:rFonts w:ascii="Helvetica Neue" w:hAnsi="Helvetica Neue" w:hint="eastAsia"/>
@@ -4108,7 +4320,7 @@
       <w:pPr>
         <w:ind w:firstLine="720"/>
         <w:rPr>
-          <w:rFonts w:ascii="Helvetica Neue" w:hAnsi="Helvetica Neue" w:hint="eastAsia"/>
+          <w:rFonts w:ascii="Helvetica Neue" w:hAnsi="Helvetica Neue"/>
           <w:sz w:val="26"/>
           <w:szCs w:val="26"/>
         </w:rPr>
@@ -4195,7 +4407,7 @@
         </w:rPr>
         <w:t>全部移除</w:t>
       </w:r>
-      <w:bookmarkEnd w:id="9"/>
+      <w:bookmarkEnd w:id="11"/>
       <w:r>
         <w:rPr>
           <w:rFonts w:ascii="Helvetica Neue" w:hAnsi="Helvetica Neue" w:hint="eastAsia"/>
@@ -4291,7 +4503,7 @@
       <w:pPr>
         <w:ind w:firstLine="720"/>
         <w:rPr>
-          <w:rFonts w:ascii="Helvetica Neue" w:hAnsi="Helvetica Neue" w:hint="eastAsia"/>
+          <w:rFonts w:ascii="Helvetica Neue" w:hAnsi="Helvetica Neue"/>
           <w:sz w:val="26"/>
           <w:szCs w:val="26"/>
         </w:rPr>
@@ -4302,7 +4514,7 @@
         <w:pStyle w:val="Heading3"/>
         <w:spacing w:before="0"/>
         <w:rPr>
-          <w:rFonts w:ascii="Helvetica Neue" w:hAnsi="Helvetica Neue" w:hint="eastAsia"/>
+          <w:rFonts w:ascii="Helvetica Neue" w:hAnsi="Helvetica Neue"/>
           <w:sz w:val="26"/>
           <w:szCs w:val="26"/>
         </w:rPr>
@@ -4331,7 +4543,7 @@
       <w:pPr>
         <w:ind w:firstLine="720"/>
         <w:rPr>
-          <w:rFonts w:ascii="Helvetica Neue" w:hAnsi="Helvetica Neue" w:hint="eastAsia"/>
+          <w:rFonts w:ascii="Helvetica Neue" w:hAnsi="Helvetica Neue"/>
           <w:sz w:val="26"/>
           <w:szCs w:val="26"/>
         </w:rPr>
@@ -4364,68 +4576,20 @@
     <w:p>
       <w:pPr>
         <w:rPr>
-          <w:rFonts w:ascii="Helvetica" w:eastAsia="Times New Roman" w:hAnsi="Helvetica" w:hint="eastAsia"/>
+          <w:rFonts w:ascii="Helvetica" w:eastAsia="Times New Roman" w:hAnsi="Helvetica"/>
           <w:color w:val="505659"/>
         </w:rPr>
       </w:pPr>
     </w:p>
     <w:p>
       <w:pPr>
-        <w:ind w:firstLine="720"/>
-        <w:rPr>
-          <w:rFonts w:ascii="Helvetica Neue" w:hAnsi="Helvetica Neue" w:hint="eastAsia"/>
-          <w:sz w:val="26"/>
-          <w:szCs w:val="26"/>
-        </w:rPr>
-      </w:pPr>
-    </w:p>
-    <w:p>
-      <w:pPr>
-        <w:ind w:firstLine="720"/>
-        <w:rPr>
-          <w:rFonts w:ascii="Helvetica Neue" w:hAnsi="Helvetica Neue" w:hint="eastAsia"/>
-          <w:sz w:val="26"/>
-          <w:szCs w:val="26"/>
-        </w:rPr>
-      </w:pPr>
-    </w:p>
-    <w:p>
-      <w:pPr>
-        <w:ind w:firstLine="720"/>
-        <w:rPr>
-          <w:rFonts w:ascii="Helvetica Neue" w:hAnsi="Helvetica Neue" w:hint="eastAsia"/>
-          <w:sz w:val="26"/>
-          <w:szCs w:val="26"/>
-        </w:rPr>
-      </w:pPr>
-    </w:p>
-    <w:p>
-      <w:pPr>
-        <w:ind w:firstLine="720"/>
-        <w:rPr>
-          <w:rFonts w:ascii="Helvetica Neue" w:hAnsi="Helvetica Neue" w:hint="eastAsia"/>
-          <w:sz w:val="26"/>
-          <w:szCs w:val="26"/>
-        </w:rPr>
-      </w:pPr>
-    </w:p>
-    <w:p>
-      <w:pPr>
-        <w:ind w:firstLine="720"/>
-        <w:rPr>
-          <w:rFonts w:ascii="Helvetica Neue" w:hAnsi="Helvetica Neue" w:hint="eastAsia"/>
-          <w:sz w:val="26"/>
-          <w:szCs w:val="26"/>
-        </w:rPr>
-      </w:pPr>
-    </w:p>
-    <w:p>
-      <w:pPr>
-        <w:ind w:firstLine="720"/>
-        <w:rPr>
-          <w:rFonts w:ascii="Helvetica Neue" w:hAnsi="Helvetica Neue" w:hint="eastAsia"/>
-          <w:sz w:val="26"/>
-          <w:szCs w:val="26"/>
+        <w:rPr>
+          <w:rFonts w:ascii="Helvetica" w:eastAsia="Times New Roman" w:hAnsi="Helvetica" w:cstheme="majorBidi"/>
+          <w:b/>
+          <w:bCs/>
+          <w:color w:val="262E33"/>
+          <w:sz w:val="32"/>
+          <w:szCs w:val="32"/>
         </w:rPr>
       </w:pPr>
     </w:p>
@@ -4435,7 +4599,18 @@
         <w:shd w:val="clear" w:color="auto" w:fill="FFFFFF"/>
         <w:spacing w:before="0" w:beforeAutospacing="0" w:line="360" w:lineRule="atLeast"/>
         <w:rPr>
-          <w:rFonts w:hint="eastAsia"/>
+          <w:b/>
+          <w:sz w:val="44"/>
+          <w:szCs w:val="44"/>
+        </w:rPr>
+      </w:pPr>
+    </w:p>
+    <w:p>
+      <w:pPr>
+        <w:pStyle w:val="NormalWeb"/>
+        <w:shd w:val="clear" w:color="auto" w:fill="FFFFFF"/>
+        <w:spacing w:before="0" w:beforeAutospacing="0" w:line="360" w:lineRule="atLeast"/>
+        <w:rPr>
           <w:b/>
           <w:sz w:val="44"/>
           <w:szCs w:val="44"/>
@@ -4497,7 +4672,7 @@
           <w:numId w:val="1"/>
         </w:numPr>
         <w:rPr>
-          <w:rFonts w:ascii="Helvetica Neue" w:hAnsi="Helvetica Neue" w:hint="eastAsia"/>
+          <w:rFonts w:ascii="Helvetica Neue" w:hAnsi="Helvetica Neue"/>
           <w:sz w:val="26"/>
           <w:szCs w:val="26"/>
         </w:rPr>
@@ -4699,7 +4874,7 @@
           <w:numId w:val="1"/>
         </w:numPr>
         <w:rPr>
-          <w:rFonts w:ascii="Helvetica Neue" w:hAnsi="Helvetica Neue" w:hint="eastAsia"/>
+          <w:rFonts w:ascii="Helvetica Neue" w:hAnsi="Helvetica Neue"/>
           <w:sz w:val="26"/>
           <w:szCs w:val="26"/>
         </w:rPr>
@@ -4793,7 +4968,7 @@
           <w:numId w:val="1"/>
         </w:numPr>
         <w:rPr>
-          <w:rFonts w:ascii="Helvetica Neue" w:hAnsi="Helvetica Neue" w:hint="eastAsia"/>
+          <w:rFonts w:ascii="Helvetica Neue" w:hAnsi="Helvetica Neue"/>
           <w:sz w:val="26"/>
           <w:szCs w:val="26"/>
         </w:rPr>
@@ -4822,14 +4997,12 @@
         </w:rPr>
         <w:t>的探索。</w:t>
       </w:r>
-      <w:bookmarkStart w:id="10" w:name="_GoBack"/>
-      <w:bookmarkEnd w:id="10"/>
     </w:p>
     <w:p>
       <w:pPr>
         <w:ind w:firstLine="720"/>
         <w:rPr>
-          <w:rFonts w:ascii="Helvetica Neue" w:hAnsi="Helvetica Neue" w:hint="eastAsia"/>
+          <w:rFonts w:ascii="Helvetica Neue" w:hAnsi="Helvetica Neue"/>
           <w:sz w:val="26"/>
           <w:szCs w:val="26"/>
         </w:rPr>
@@ -4839,7 +5012,7 @@
       <w:pPr>
         <w:ind w:firstLine="720"/>
         <w:rPr>
-          <w:rFonts w:ascii="Helvetica Neue" w:hAnsi="Helvetica Neue" w:hint="eastAsia"/>
+          <w:rFonts w:ascii="Helvetica Neue" w:hAnsi="Helvetica Neue"/>
           <w:sz w:val="26"/>
           <w:szCs w:val="26"/>
         </w:rPr>
@@ -4849,38 +5022,15 @@
       <w:pPr>
         <w:ind w:firstLine="720"/>
         <w:rPr>
-          <w:rFonts w:hint="eastAsia"/>
-        </w:rPr>
-      </w:pPr>
-    </w:p>
-    <w:p>
-      <w:pPr>
-        <w:ind w:firstLine="720"/>
-        <w:rPr>
-          <w:rFonts w:hint="eastAsia"/>
-        </w:rPr>
-      </w:pPr>
-    </w:p>
-    <w:p>
-      <w:pPr>
-        <w:rPr>
-          <w:rFonts w:ascii="Helvetica Neue" w:hAnsi="Helvetica Neue" w:hint="eastAsia"/>
-          <w:sz w:val="26"/>
-          <w:szCs w:val="26"/>
-        </w:rPr>
-      </w:pPr>
-    </w:p>
-    <w:p>
-      <w:pPr>
-        <w:ind w:firstLine="720"/>
-        <w:rPr>
-          <w:rFonts w:ascii="Consolas" w:eastAsia="Times New Roman" w:hAnsi="Consolas" w:hint="eastAsia"/>
+          <w:rFonts w:ascii="Consolas" w:eastAsia="Times New Roman" w:hAnsi="Consolas"/>
           <w:color w:val="EB3838"/>
           <w:sz w:val="21"/>
           <w:szCs w:val="21"/>
           <w:shd w:val="clear" w:color="auto" w:fill="FFF2F2"/>
         </w:rPr>
       </w:pPr>
+      <w:bookmarkStart w:id="12" w:name="_GoBack"/>
+      <w:bookmarkEnd w:id="12"/>
     </w:p>
     <w:sectPr>
       <w:pgSz w:w="11900" w:h="16840"/>
@@ -4893,7 +5043,7 @@
 </file>
 
 <file path=word/endnotes.xml><?xml version="1.0" encoding="utf-8"?>
-<w:endnotes xmlns:wpc="http://schemas.microsoft.com/office/word/2010/wordprocessingCanvas" xmlns:mo="http://schemas.microsoft.com/office/mac/office/2008/main" xmlns:mc="http://schemas.openxmlformats.org/markup-compatibility/2006" xmlns:mv="urn:schemas-microsoft-com:mac:vml" xmlns:o="urn:schemas-microsoft-com:office:office" xmlns:r="http://schemas.openxmlformats.org/officeDocument/2006/relationships" xmlns:m="http://schemas.openxmlformats.org/officeDocument/2006/math" xmlns:v="urn:schemas-microsoft-com:vml" xmlns:wp14="http://schemas.microsoft.com/office/word/2010/wordprocessingDrawing" xmlns:wp="http://schemas.openxmlformats.org/drawingml/2006/wordprocessingDrawing" xmlns:w10="urn:schemas-microsoft-com:office:word" xmlns:w="http://schemas.openxmlformats.org/wordprocessingml/2006/main" xmlns:w14="http://schemas.microsoft.com/office/word/2010/wordml" xmlns:w15="http://schemas.microsoft.com/office/word/2012/wordml" xmlns:wpg="http://schemas.microsoft.com/office/word/2010/wordprocessingGroup" xmlns:wpi="http://schemas.microsoft.com/office/word/2010/wordprocessingInk" xmlns:wne="http://schemas.microsoft.com/office/word/2006/wordml" xmlns:wps="http://schemas.microsoft.com/office/word/2010/wordprocessingShape" mc:Ignorable="w14 w15 wp14">
+<w:endnotes xmlns:wpc="http://schemas.microsoft.com/office/word/2010/wordprocessingCanvas" xmlns:cx="http://schemas.microsoft.com/office/drawing/2014/chartex" xmlns:cx1="http://schemas.microsoft.com/office/drawing/2015/9/8/chartex" xmlns:cx2="http://schemas.microsoft.com/office/drawing/2015/10/21/chartex" xmlns:cx3="http://schemas.microsoft.com/office/drawing/2016/5/9/chartex" xmlns:cx4="http://schemas.microsoft.com/office/drawing/2016/5/10/chartex" xmlns:cx5="http://schemas.microsoft.com/office/drawing/2016/5/11/chartex" xmlns:cx6="http://schemas.microsoft.com/office/drawing/2016/5/12/chartex" xmlns:cx7="http://schemas.microsoft.com/office/drawing/2016/5/13/chartex" xmlns:cx8="http://schemas.microsoft.com/office/drawing/2016/5/14/chartex" xmlns:mc="http://schemas.openxmlformats.org/markup-compatibility/2006" xmlns:aink="http://schemas.microsoft.com/office/drawing/2016/ink" xmlns:am3d="http://schemas.microsoft.com/office/drawing/2017/model3d" xmlns:o="urn:schemas-microsoft-com:office:office" xmlns:r="http://schemas.openxmlformats.org/officeDocument/2006/relationships" xmlns:m="http://schemas.openxmlformats.org/officeDocument/2006/math" xmlns:v="urn:schemas-microsoft-com:vml" xmlns:wp14="http://schemas.microsoft.com/office/word/2010/wordprocessingDrawing" xmlns:wp="http://schemas.openxmlformats.org/drawingml/2006/wordprocessingDrawing" xmlns:w10="urn:schemas-microsoft-com:office:word" xmlns:w="http://schemas.openxmlformats.org/wordprocessingml/2006/main" xmlns:w14="http://schemas.microsoft.com/office/word/2010/wordml" xmlns:w15="http://schemas.microsoft.com/office/word/2012/wordml" xmlns:w16cid="http://schemas.microsoft.com/office/word/2016/wordml/cid" xmlns:w16se="http://schemas.microsoft.com/office/word/2015/wordml/symex" xmlns:wpg="http://schemas.microsoft.com/office/word/2010/wordprocessingGroup" xmlns:wpi="http://schemas.microsoft.com/office/word/2010/wordprocessingInk" xmlns:wne="http://schemas.microsoft.com/office/word/2006/wordml" xmlns:wps="http://schemas.microsoft.com/office/word/2010/wordprocessingShape" mc:Ignorable="w14 w15 w16se w16cid wp14">
   <w:endnote w:type="separator" w:id="-1">
     <w:p>
       <w:r>
@@ -4912,7 +5062,7 @@
 </file>
 
 <file path=word/footnotes.xml><?xml version="1.0" encoding="utf-8"?>
-<w:footnotes xmlns:wpc="http://schemas.microsoft.com/office/word/2010/wordprocessingCanvas" xmlns:mo="http://schemas.microsoft.com/office/mac/office/2008/main" xmlns:mc="http://schemas.openxmlformats.org/markup-compatibility/2006" xmlns:mv="urn:schemas-microsoft-com:mac:vml" xmlns:o="urn:schemas-microsoft-com:office:office" xmlns:r="http://schemas.openxmlformats.org/officeDocument/2006/relationships" xmlns:m="http://schemas.openxmlformats.org/officeDocument/2006/math" xmlns:v="urn:schemas-microsoft-com:vml" xmlns:wp14="http://schemas.microsoft.com/office/word/2010/wordprocessingDrawing" xmlns:wp="http://schemas.openxmlformats.org/drawingml/2006/wordprocessingDrawing" xmlns:w10="urn:schemas-microsoft-com:office:word" xmlns:w="http://schemas.openxmlformats.org/wordprocessingml/2006/main" xmlns:w14="http://schemas.microsoft.com/office/word/2010/wordml" xmlns:w15="http://schemas.microsoft.com/office/word/2012/wordml" xmlns:wpg="http://schemas.microsoft.com/office/word/2010/wordprocessingGroup" xmlns:wpi="http://schemas.microsoft.com/office/word/2010/wordprocessingInk" xmlns:wne="http://schemas.microsoft.com/office/word/2006/wordml" xmlns:wps="http://schemas.microsoft.com/office/word/2010/wordprocessingShape" mc:Ignorable="w14 w15 wp14">
+<w:footnotes xmlns:wpc="http://schemas.microsoft.com/office/word/2010/wordprocessingCanvas" xmlns:cx="http://schemas.microsoft.com/office/drawing/2014/chartex" xmlns:cx1="http://schemas.microsoft.com/office/drawing/2015/9/8/chartex" xmlns:cx2="http://schemas.microsoft.com/office/drawing/2015/10/21/chartex" xmlns:cx3="http://schemas.microsoft.com/office/drawing/2016/5/9/chartex" xmlns:cx4="http://schemas.microsoft.com/office/drawing/2016/5/10/chartex" xmlns:cx5="http://schemas.microsoft.com/office/drawing/2016/5/11/chartex" xmlns:cx6="http://schemas.microsoft.com/office/drawing/2016/5/12/chartex" xmlns:cx7="http://schemas.microsoft.com/office/drawing/2016/5/13/chartex" xmlns:cx8="http://schemas.microsoft.com/office/drawing/2016/5/14/chartex" xmlns:mc="http://schemas.openxmlformats.org/markup-compatibility/2006" xmlns:aink="http://schemas.microsoft.com/office/drawing/2016/ink" xmlns:am3d="http://schemas.microsoft.com/office/drawing/2017/model3d" xmlns:o="urn:schemas-microsoft-com:office:office" xmlns:r="http://schemas.openxmlformats.org/officeDocument/2006/relationships" xmlns:m="http://schemas.openxmlformats.org/officeDocument/2006/math" xmlns:v="urn:schemas-microsoft-com:vml" xmlns:wp14="http://schemas.microsoft.com/office/word/2010/wordprocessingDrawing" xmlns:wp="http://schemas.openxmlformats.org/drawingml/2006/wordprocessingDrawing" xmlns:w10="urn:schemas-microsoft-com:office:word" xmlns:w="http://schemas.openxmlformats.org/wordprocessingml/2006/main" xmlns:w14="http://schemas.microsoft.com/office/word/2010/wordml" xmlns:w15="http://schemas.microsoft.com/office/word/2012/wordml" xmlns:w16cid="http://schemas.microsoft.com/office/word/2016/wordml/cid" xmlns:w16se="http://schemas.microsoft.com/office/word/2015/wordml/symex" xmlns:wpg="http://schemas.microsoft.com/office/word/2010/wordprocessingGroup" xmlns:wpi="http://schemas.microsoft.com/office/word/2010/wordprocessingInk" xmlns:wne="http://schemas.microsoft.com/office/word/2006/wordml" xmlns:wps="http://schemas.microsoft.com/office/word/2010/wordprocessingShape" mc:Ignorable="w14 w15 w16se w16cid wp14">
   <w:footnote w:type="separator" w:id="-1">
     <w:p>
       <w:r>
@@ -4931,8 +5081,8 @@
 </file>
 
 <file path=word/numbering.xml><?xml version="1.0" encoding="utf-8"?>
-<w:numbering xmlns:wpc="http://schemas.microsoft.com/office/word/2010/wordprocessingCanvas" xmlns:mo="http://schemas.microsoft.com/office/mac/office/2008/main" xmlns:mc="http://schemas.openxmlformats.org/markup-compatibility/2006" xmlns:mv="urn:schemas-microsoft-com:mac:vml" xmlns:o="urn:schemas-microsoft-com:office:office" xmlns:r="http://schemas.openxmlformats.org/officeDocument/2006/relationships" xmlns:m="http://schemas.openxmlformats.org/officeDocument/2006/math" xmlns:v="urn:schemas-microsoft-com:vml" xmlns:wp14="http://schemas.microsoft.com/office/word/2010/wordprocessingDrawing" xmlns:wp="http://schemas.openxmlformats.org/drawingml/2006/wordprocessingDrawing" xmlns:w10="urn:schemas-microsoft-com:office:word" xmlns:w="http://schemas.openxmlformats.org/wordprocessingml/2006/main" xmlns:w14="http://schemas.microsoft.com/office/word/2010/wordml" xmlns:w15="http://schemas.microsoft.com/office/word/2012/wordml" xmlns:wpg="http://schemas.microsoft.com/office/word/2010/wordprocessingGroup" xmlns:wpi="http://schemas.microsoft.com/office/word/2010/wordprocessingInk" xmlns:wne="http://schemas.microsoft.com/office/word/2006/wordml" xmlns:wps="http://schemas.microsoft.com/office/word/2010/wordprocessingShape" mc:Ignorable="w14 w15 wp14">
-  <w:abstractNum w:abstractNumId="0">
+<w:numbering xmlns:wpc="http://schemas.microsoft.com/office/word/2010/wordprocessingCanvas" xmlns:cx="http://schemas.microsoft.com/office/drawing/2014/chartex" xmlns:cx1="http://schemas.microsoft.com/office/drawing/2015/9/8/chartex" xmlns:cx2="http://schemas.microsoft.com/office/drawing/2015/10/21/chartex" xmlns:cx3="http://schemas.microsoft.com/office/drawing/2016/5/9/chartex" xmlns:cx4="http://schemas.microsoft.com/office/drawing/2016/5/10/chartex" xmlns:cx5="http://schemas.microsoft.com/office/drawing/2016/5/11/chartex" xmlns:cx6="http://schemas.microsoft.com/office/drawing/2016/5/12/chartex" xmlns:cx7="http://schemas.microsoft.com/office/drawing/2016/5/13/chartex" xmlns:cx8="http://schemas.microsoft.com/office/drawing/2016/5/14/chartex" xmlns:mc="http://schemas.openxmlformats.org/markup-compatibility/2006" xmlns:aink="http://schemas.microsoft.com/office/drawing/2016/ink" xmlns:am3d="http://schemas.microsoft.com/office/drawing/2017/model3d" xmlns:o="urn:schemas-microsoft-com:office:office" xmlns:r="http://schemas.openxmlformats.org/officeDocument/2006/relationships" xmlns:m="http://schemas.openxmlformats.org/officeDocument/2006/math" xmlns:v="urn:schemas-microsoft-com:vml" xmlns:wp14="http://schemas.microsoft.com/office/word/2010/wordprocessingDrawing" xmlns:wp="http://schemas.openxmlformats.org/drawingml/2006/wordprocessingDrawing" xmlns:w10="urn:schemas-microsoft-com:office:word" xmlns:w="http://schemas.openxmlformats.org/wordprocessingml/2006/main" xmlns:w14="http://schemas.microsoft.com/office/word/2010/wordml" xmlns:w15="http://schemas.microsoft.com/office/word/2012/wordml" xmlns:w16cid="http://schemas.microsoft.com/office/word/2016/wordml/cid" xmlns:w16se="http://schemas.microsoft.com/office/word/2015/wordml/symex" xmlns:wpg="http://schemas.microsoft.com/office/word/2010/wordprocessingGroup" xmlns:wpi="http://schemas.microsoft.com/office/word/2010/wordprocessingInk" xmlns:wne="http://schemas.microsoft.com/office/word/2006/wordml" xmlns:wps="http://schemas.microsoft.com/office/word/2010/wordprocessingShape" mc:Ignorable="w14 w15 w16se w16cid wp14">
+  <w:abstractNum w:abstractNumId="0" w15:restartNumberingAfterBreak="0">
     <w:nsid w:val="6BAB5C4A"/>
     <w:multiLevelType w:val="hybridMultilevel"/>
     <w:tmpl w:val="53CC1F5C"/>
@@ -5028,11 +5178,11 @@
 </file>
 
 <file path=word/styles.xml><?xml version="1.0" encoding="utf-8"?>
-<w:styles xmlns:mc="http://schemas.openxmlformats.org/markup-compatibility/2006" xmlns:r="http://schemas.openxmlformats.org/officeDocument/2006/relationships" xmlns:w="http://schemas.openxmlformats.org/wordprocessingml/2006/main" xmlns:w14="http://schemas.microsoft.com/office/word/2010/wordml" xmlns:w15="http://schemas.microsoft.com/office/word/2012/wordml" mc:Ignorable="w14 w15">
+<w:styles xmlns:mc="http://schemas.openxmlformats.org/markup-compatibility/2006" xmlns:r="http://schemas.openxmlformats.org/officeDocument/2006/relationships" xmlns:w="http://schemas.openxmlformats.org/wordprocessingml/2006/main" xmlns:w14="http://schemas.microsoft.com/office/word/2010/wordml" xmlns:w15="http://schemas.microsoft.com/office/word/2012/wordml" xmlns:w16cid="http://schemas.microsoft.com/office/word/2016/wordml/cid" xmlns:w16se="http://schemas.microsoft.com/office/word/2015/wordml/symex" mc:Ignorable="w14 w15 w16se w16cid">
   <w:docDefaults>
     <w:rPrDefault>
       <w:rPr>
-        <w:rFonts w:asciiTheme="minorHAnsi" w:eastAsia="宋体" w:hAnsiTheme="minorHAnsi" w:cstheme="minorBidi"/>
+        <w:rFonts w:asciiTheme="minorHAnsi" w:eastAsia="SimSun" w:hAnsiTheme="minorHAnsi" w:cstheme="minorBidi"/>
         <w:sz w:val="24"/>
         <w:szCs w:val="24"/>
         <w:lang w:val="en-US" w:eastAsia="en-US" w:bidi="ar-SA"/>
@@ -5040,7 +5190,7 @@
     </w:rPrDefault>
     <w:pPrDefault/>
   </w:docDefaults>
-  <w:latentStyles w:defLockedState="0" w:defUIPriority="99" w:defSemiHidden="0" w:defUnhideWhenUsed="0" w:defQFormat="0" w:count="382">
+  <w:latentStyles w:defLockedState="0" w:defUIPriority="99" w:defSemiHidden="0" w:defUnhideWhenUsed="0" w:defQFormat="0" w:count="375">
     <w:lsdException w:name="Normal" w:uiPriority="0" w:qFormat="1"/>
     <w:lsdException w:name="heading 1" w:uiPriority="9" w:qFormat="1"/>
     <w:lsdException w:name="heading 2" w:semiHidden="1" w:uiPriority="9" w:unhideWhenUsed="1" w:qFormat="1"/>
@@ -5197,15 +5347,6 @@
     <w:lsdException w:name="Balloon Text" w:semiHidden="1" w:unhideWhenUsed="1"/>
     <w:lsdException w:name="Table Grid" w:uiPriority="39"/>
     <w:lsdException w:name="Table Theme" w:semiHidden="1" w:unhideWhenUsed="1"/>
-    <w:lsdException w:name="Note Level 1" w:semiHidden="1" w:unhideWhenUsed="1"/>
-    <w:lsdException w:name="Note Level 2" w:semiHidden="1" w:unhideWhenUsed="1"/>
-    <w:lsdException w:name="Note Level 3" w:semiHidden="1" w:unhideWhenUsed="1"/>
-    <w:lsdException w:name="Note Level 4" w:semiHidden="1" w:unhideWhenUsed="1"/>
-    <w:lsdException w:name="Note Level 5" w:semiHidden="1" w:unhideWhenUsed="1"/>
-    <w:lsdException w:name="Note Level 6" w:semiHidden="1" w:unhideWhenUsed="1"/>
-    <w:lsdException w:name="Note Level 7" w:semiHidden="1" w:unhideWhenUsed="1"/>
-    <w:lsdException w:name="Note Level 8" w:semiHidden="1" w:unhideWhenUsed="1"/>
-    <w:lsdException w:name="Note Level 9" w:semiHidden="1" w:unhideWhenUsed="1"/>
     <w:lsdException w:name="Placeholder Text" w:semiHidden="1"/>
     <w:lsdException w:name="No Spacing" w:uiPriority="1" w:qFormat="1"/>
     <w:lsdException w:name="Light Shading" w:uiPriority="60"/>
@@ -5515,6 +5656,7 @@
   <w:style w:type="character" w:default="1" w:styleId="DefaultParagraphFont">
     <w:name w:val="Default Paragraph Font"/>
     <w:uiPriority w:val="1"/>
+    <w:semiHidden/>
     <w:unhideWhenUsed/>
   </w:style>
   <w:style w:type="table" w:default="1" w:styleId="TableNormal">
@@ -5700,6 +5842,19 @@
       <w:ind w:left="720"/>
       <w:contextualSpacing/>
     </w:pPr>
+  </w:style>
+  <w:style w:type="character" w:styleId="HTMLCode">
+    <w:name w:val="HTML Code"/>
+    <w:basedOn w:val="DefaultParagraphFont"/>
+    <w:uiPriority w:val="99"/>
+    <w:semiHidden/>
+    <w:unhideWhenUsed/>
+    <w:rsid w:val="007E0247"/>
+    <w:rPr>
+      <w:rFonts w:ascii="Courier New" w:eastAsia="Times New Roman" w:hAnsi="Courier New" w:cs="Courier New"/>
+      <w:sz w:val="20"/>
+      <w:szCs w:val="20"/>
+    </w:rPr>
   </w:style>
 </w:styles>
 </file>

</xml_diff>